<commit_message>
Changed the formating and added contribution table.
</commit_message>
<xml_diff>
--- a/docs/Deliverables/TeamDeliverable-2 FINAL.docx
+++ b/docs/Deliverables/TeamDeliverable-2 FINAL.docx
@@ -1,6 +1,6 @@
 
 <file path=word/document.xml><?xml version="1.0" encoding="utf-8"?>
-<w:document xmlns:wpc="http://schemas.microsoft.com/office/word/2010/wordprocessingCanvas" xmlns:mc="http://schemas.openxmlformats.org/markup-compatibility/2006" xmlns:o="urn:schemas-microsoft-com:office:office" xmlns:r="http://schemas.openxmlformats.org/officeDocument/2006/relationships" xmlns:m="http://schemas.openxmlformats.org/officeDocument/2006/math" xmlns:v="urn:schemas-microsoft-com:vml" xmlns:wp14="http://schemas.microsoft.com/office/word/2010/wordprocessingDrawing" xmlns:wp="http://schemas.openxmlformats.org/drawingml/2006/wordprocessingDrawing" xmlns:w10="urn:schemas-microsoft-com:office:word" xmlns:w="http://schemas.openxmlformats.org/wordprocessingml/2006/main" xmlns:w14="http://schemas.microsoft.com/office/word/2010/wordml" xmlns:w15="http://schemas.microsoft.com/office/word/2012/wordml" xmlns:wpg="http://schemas.microsoft.com/office/word/2010/wordprocessingGroup" xmlns:wpi="http://schemas.microsoft.com/office/word/2010/wordprocessingInk" xmlns:wne="http://schemas.microsoft.com/office/word/2006/wordml" xmlns:wps="http://schemas.microsoft.com/office/word/2010/wordprocessingShape" mc:Ignorable="w14 w15 wp14">
+<w:document xmlns:wpc="http://schemas.microsoft.com/office/word/2010/wordprocessingCanvas" xmlns:cx="http://schemas.microsoft.com/office/drawing/2014/chartex" xmlns:cx1="http://schemas.microsoft.com/office/drawing/2015/9/8/chartex" xmlns:cx2="http://schemas.microsoft.com/office/drawing/2015/10/21/chartex" xmlns:mc="http://schemas.openxmlformats.org/markup-compatibility/2006" xmlns:o="urn:schemas-microsoft-com:office:office" xmlns:r="http://schemas.openxmlformats.org/officeDocument/2006/relationships" xmlns:m="http://schemas.openxmlformats.org/officeDocument/2006/math" xmlns:v="urn:schemas-microsoft-com:vml" xmlns:wp14="http://schemas.microsoft.com/office/word/2010/wordprocessingDrawing" xmlns:wp="http://schemas.openxmlformats.org/drawingml/2006/wordprocessingDrawing" xmlns:w10="urn:schemas-microsoft-com:office:word" xmlns:w="http://schemas.openxmlformats.org/wordprocessingml/2006/main" xmlns:w14="http://schemas.microsoft.com/office/word/2010/wordml" xmlns:w15="http://schemas.microsoft.com/office/word/2012/wordml" xmlns:w16se="http://schemas.microsoft.com/office/word/2015/wordml/symex" xmlns:wpg="http://schemas.microsoft.com/office/word/2010/wordprocessingGroup" xmlns:wpi="http://schemas.microsoft.com/office/word/2010/wordprocessingInk" xmlns:wne="http://schemas.microsoft.com/office/word/2006/wordml" xmlns:wps="http://schemas.microsoft.com/office/word/2010/wordprocessingShape" mc:Ignorable="w14 w15 w16se wp14">
   <w:body>
     <w:p>
       <w:pPr>
@@ -307,6 +307,7 @@
         <w:jc w:val="both"/>
       </w:pPr>
       <w:r>
+        <w:lastRenderedPageBreak/>
         <w:t>If multiple destinations are found, user is asked again to select one from them.</w:t>
       </w:r>
     </w:p>
@@ -320,7 +321,6 @@
         <w:jc w:val="both"/>
       </w:pPr>
       <w:r>
-        <w:lastRenderedPageBreak/>
         <w:t>A highlighted route and navigation view to the user from the current location to the nearest bus stop.</w:t>
       </w:r>
     </w:p>
@@ -375,11 +375,9 @@
       <w:r>
         <w:t xml:space="preserve">A kind of notification is provided, if the bus in specific route is not operating because of some reason, like, bus has got some technical issues, route is closed, special day so </w:t>
       </w:r>
-      <w:proofErr w:type="spellStart"/>
-      <w:r>
-        <w:t>its</w:t>
-      </w:r>
-      <w:proofErr w:type="spellEnd"/>
+      <w:r>
+        <w:t>it’s</w:t>
+      </w:r>
       <w:r>
         <w:t xml:space="preserve"> being re-routed, all such things are notified to the user in the form of notifications.</w:t>
       </w:r>
@@ -600,7 +598,6 @@
         <w:pStyle w:val="Heading2"/>
       </w:pPr>
       <w:r>
-        <w:lastRenderedPageBreak/>
         <w:t>Interfaces</w:t>
       </w:r>
     </w:p>
@@ -1454,12 +1451,14 @@
         <w:rPr>
           <w:b/>
         </w:rPr>
+        <w:lastRenderedPageBreak/>
         <w:t xml:space="preserve">  </w:t>
       </w:r>
       <w:r>
         <w:rPr>
           <w:b/>
           <w:noProof/>
+          <w:lang w:bidi="mr-IN"/>
         </w:rPr>
         <w:drawing>
           <wp:inline distT="0" distB="0" distL="0" distR="0">
@@ -1522,7 +1521,6 @@
         <w:jc w:val="both"/>
       </w:pPr>
       <w:r>
-        <w:lastRenderedPageBreak/>
         <w:t>Hardware Interface</w:t>
       </w:r>
     </w:p>
@@ -1649,6 +1647,7 @@
       <w:r>
         <w:rPr>
           <w:noProof/>
+          <w:lang w:bidi="mr-IN"/>
         </w:rPr>
         <w:drawing>
           <wp:inline distT="0" distB="0" distL="0" distR="0" wp14:anchorId="483E43AE" wp14:editId="17B751FD">
@@ -1716,11 +1715,12 @@
       <w:r>
         <w:rPr>
           <w:noProof/>
+          <w:lang w:bidi="mr-IN"/>
         </w:rPr>
         <w:drawing>
           <wp:inline distT="0" distB="0" distL="0" distR="0">
-            <wp:extent cx="5943600" cy="3789045"/>
-            <wp:effectExtent l="0" t="0" r="0" b="1905"/>
+            <wp:extent cx="5943600" cy="5724525"/>
+            <wp:effectExtent l="0" t="0" r="0" b="9525"/>
             <wp:docPr id="4" name="Picture 4"/>
             <wp:cNvGraphicFramePr>
               <a:graphicFrameLocks xmlns:a="http://schemas.openxmlformats.org/drawingml/2006/main" noChangeAspect="1"/>
@@ -1747,7 +1747,7 @@
                   <pic:spPr>
                     <a:xfrm>
                       <a:off x="0" y="0"/>
-                      <a:ext cx="5943600" cy="3789045"/>
+                      <a:ext cx="5943600" cy="5724525"/>
                     </a:xfrm>
                     <a:prstGeom prst="rect">
                       <a:avLst/>
@@ -1773,6 +1773,7 @@
       <w:r>
         <w:rPr>
           <w:noProof/>
+          <w:lang w:bidi="mr-IN"/>
         </w:rPr>
         <w:drawing>
           <wp:inline distT="0" distB="0" distL="0" distR="0">
@@ -1840,6 +1841,7 @@
       <w:r>
         <w:rPr>
           <w:noProof/>
+          <w:lang w:bidi="mr-IN"/>
         </w:rPr>
         <w:drawing>
           <wp:inline distT="0" distB="0" distL="0" distR="0">
@@ -1904,6 +1906,7 @@
       <w:r>
         <w:rPr>
           <w:noProof/>
+          <w:lang w:bidi="mr-IN"/>
         </w:rPr>
         <w:drawing>
           <wp:inline distT="0" distB="0" distL="0" distR="0">
@@ -1950,9 +1953,6 @@
     </w:p>
     <w:p/>
     <w:p/>
-    <w:p/>
-    <w:p/>
-    <w:p/>
     <w:p>
       <w:pPr>
         <w:pStyle w:val="Heading1"/>
@@ -1997,40 +1997,80 @@
         <w:ind w:firstLine="720"/>
       </w:pPr>
       <w:r>
+        <w:t>As part of testing we will be testing three different components:</w:t>
+      </w:r>
+    </w:p>
+    <w:p>
+      <w:pPr>
+        <w:pStyle w:val="ListParagraph"/>
+        <w:numPr>
+          <w:ilvl w:val="0"/>
+          <w:numId w:val="17"/>
+        </w:numPr>
+      </w:pPr>
+      <w:r>
+        <w:rPr>
+          <w:u w:val="single"/>
+        </w:rPr>
         <w:lastRenderedPageBreak/>
-        <w:t>As part of testing we will be testing three different components:</w:t>
-      </w:r>
-    </w:p>
-    <w:p>
-      <w:pPr>
-        <w:ind w:left="720" w:firstLine="720"/>
-      </w:pPr>
-      <w:r>
-        <w:t>Unit testing: Major functional requirements of our project modules or activities will be tested for all the activities defined in the requirement document. This will be fundamental testing for our lowest levels of modules of our project.</w:t>
-      </w:r>
-    </w:p>
-    <w:p>
-      <w:pPr>
-        <w:ind w:left="720" w:firstLine="720"/>
-      </w:pPr>
-      <w:r>
-        <w:t>Integration testing: Testing of different modules between different software if they are interacting among themselves successfully.</w:t>
-      </w:r>
-    </w:p>
-    <w:p>
-      <w:pPr>
-        <w:ind w:left="720" w:firstLine="720"/>
-      </w:pPr>
-      <w:r>
-        <w:t>System testing: Testing the complete product if it functions as expected, it is very high level of testing involved.</w:t>
-      </w:r>
-    </w:p>
-    <w:p>
-      <w:pPr>
-        <w:ind w:firstLine="720"/>
-      </w:pPr>
-      <w:r>
-        <w:t>Functional testing: For testing as stated we will be using Junit testing which will be tested in parallel as the code blocks are developed by each of the team members responsible for their respective activities defined. Android studio itself provides a testing platform for Junit testing which we will be making use for testing of our classes. System test will be done after each or any of the block/module is merged with the main working code. As and when we create classes we are going to perform the fundamental Junit testing for the respective code. We plan to fix issues as and when we encountered and in case of any issues we can take them as feedback in our minutes and meeting and can resolve. This will be the first basic plan of encountering any issues while testing.</w:t>
+        <w:t>Unit testing:</w:t>
+      </w:r>
+      <w:r>
+        <w:t xml:space="preserve"> Major functional requirements of our project modules or activities will be tested for all the activities defined in the requirement document. This will be fundamental testing for our lowest levels of modules of our project.</w:t>
+      </w:r>
+    </w:p>
+    <w:p>
+      <w:pPr>
+        <w:pStyle w:val="ListParagraph"/>
+        <w:numPr>
+          <w:ilvl w:val="0"/>
+          <w:numId w:val="17"/>
+        </w:numPr>
+      </w:pPr>
+      <w:r>
+        <w:rPr>
+          <w:u w:val="single"/>
+        </w:rPr>
+        <w:t>Integration testing:</w:t>
+      </w:r>
+      <w:r>
+        <w:t xml:space="preserve"> Testing of different modules between different software if they are interacting among themselves successfully.</w:t>
+      </w:r>
+    </w:p>
+    <w:p>
+      <w:pPr>
+        <w:pStyle w:val="ListParagraph"/>
+        <w:numPr>
+          <w:ilvl w:val="0"/>
+          <w:numId w:val="17"/>
+        </w:numPr>
+      </w:pPr>
+      <w:r>
+        <w:rPr>
+          <w:u w:val="single"/>
+        </w:rPr>
+        <w:t>System testing:</w:t>
+      </w:r>
+      <w:r>
+        <w:t xml:space="preserve"> Testing the complete product if it functions as expected, it is very high level of testing involved.</w:t>
+      </w:r>
+    </w:p>
+    <w:p>
+      <w:pPr>
+        <w:pStyle w:val="ListParagraph"/>
+        <w:numPr>
+          <w:ilvl w:val="0"/>
+          <w:numId w:val="17"/>
+        </w:numPr>
+      </w:pPr>
+      <w:r>
+        <w:rPr>
+          <w:u w:val="single"/>
+        </w:rPr>
+        <w:t>Functional testing:</w:t>
+      </w:r>
+      <w:r>
+        <w:t xml:space="preserve"> For testing as stated we will be using Junit testing which will be tested in parallel as the code blocks are developed by each of the team members responsible for their respective activities defined. Android studio itself provides a testing platform for Junit testing which we will be making use for testing of our classes. System test will be done after each or any of the block/module is merged with the main working code. As and when we create classes we are going to perform the fundamental Junit testing for the respective code. We plan to fix issues as and when we encountered and in case of any issues we can take them as feedback in our minutes and meeting and can resolve. This will be the first basic plan of encountering any issues while testing.</w:t>
       </w:r>
       <w:r>
         <w:tab/>
@@ -3010,8 +3050,11 @@
         <w:ind w:firstLine="720"/>
       </w:pPr>
       <w:r>
+        <w:t xml:space="preserve">Apart from the above mentioned test case we will perform testing on features of our app to support different screens and different platform versions. We have few devices with our team (nexus5, </w:t>
+      </w:r>
+      <w:r>
         <w:lastRenderedPageBreak/>
-        <w:t>Apart from the above mentioned test case we will perform testing on features of our app to support different screens and different platform versions. We have few devices with our team (nexus5, nexus6, HTC) and tablets to test and assure that app works with different layouts and bitmaps based on screen size and density. We will also test and ensure that different platform versions are also supported by our app.</w:t>
+        <w:t>nexus6, HTC) and tablets to test and assure that app works with different layouts and bitmaps based on screen size and density. We will also test and ensure that different platform versions are also supported by our app.</w:t>
       </w:r>
     </w:p>
     <w:p>
@@ -3179,11 +3222,12 @@
       <w:r>
         <w:rPr>
           <w:noProof/>
+          <w:lang w:bidi="mr-IN"/>
         </w:rPr>
         <w:drawing>
           <wp:inline distT="0" distB="0" distL="0" distR="0">
-            <wp:extent cx="6010275" cy="1327911"/>
-            <wp:effectExtent l="0" t="0" r="0" b="5715"/>
+            <wp:extent cx="6200140" cy="3238500"/>
+            <wp:effectExtent l="0" t="0" r="0" b="0"/>
             <wp:docPr id="7" name="Picture 7"/>
             <wp:cNvGraphicFramePr>
               <a:graphicFrameLocks xmlns:a="http://schemas.openxmlformats.org/drawingml/2006/main" noChangeAspect="1"/>
@@ -3210,7 +3254,7 @@
                   <pic:spPr>
                     <a:xfrm>
                       <a:off x="0" y="0"/>
-                      <a:ext cx="6027589" cy="1331736"/>
+                      <a:ext cx="6221154" cy="3249476"/>
                     </a:xfrm>
                     <a:prstGeom prst="rect">
                       <a:avLst/>
@@ -3239,6 +3283,7 @@
         <w:jc w:val="both"/>
       </w:pPr>
       <w:r>
+        <w:lastRenderedPageBreak/>
         <w:t>We are using Gantt Charts as project control and tracking technique, we use this to track progress of development of our project BUS TRACKING SYSTEM.</w:t>
       </w:r>
       <w:r>
@@ -3261,11 +3306,7 @@
         <w:ind w:firstLine="720"/>
       </w:pPr>
       <w:r>
-        <w:t xml:space="preserve">Our team have come to conclusion that in case of any issues in code or blocks anywhere, we take up the issue as a feedback in out minutes of meeting. As per our assumptions and results of Gantt chart we intend to achieve major functionality before two weeks of deadline. The major functionality will be tested thoroughly and we have come up with Junit testing for our project which will be done by </w:t>
-      </w:r>
-      <w:r>
-        <w:lastRenderedPageBreak/>
-        <w:t>each team member for their respective responsible modules. Our team has been communicating well among ourselves and we do not see any major road blocks for the successful completion of our project.</w:t>
+        <w:t>Our team have come to conclusion that in case of any issues in code or blocks anywhere, we take up the issue as a feedback in out minutes of meeting. As per our assumptions and results of Gantt chart we intend to achieve major functionality before two weeks of deadline. The major functionality will be tested thoroughly and we have come up with Junit testing for our project which will be done by each team member for their respective responsible modules. Our team has been communicating well among ourselves and we do not see any major road blocks for the successful completion of our project.</w:t>
       </w:r>
     </w:p>
     <w:p>
@@ -3434,39 +3475,7 @@
               <w:pStyle w:val="TableText"/>
             </w:pPr>
             <w:r>
-              <w:t xml:space="preserve">Dr. </w:t>
-            </w:r>
-            <w:proofErr w:type="spellStart"/>
-            <w:r>
-              <w:t>Hyunsook</w:t>
-            </w:r>
-            <w:proofErr w:type="spellEnd"/>
-            <w:r>
-              <w:t xml:space="preserve"> Do, Anurag </w:t>
-            </w:r>
-            <w:proofErr w:type="spellStart"/>
-            <w:r>
-              <w:t>Chitnis</w:t>
-            </w:r>
-            <w:proofErr w:type="spellEnd"/>
-            <w:r>
-              <w:t xml:space="preserve">, Nitesh Kumar Sharma, </w:t>
-            </w:r>
-            <w:proofErr w:type="spellStart"/>
-            <w:r>
-              <w:t>Satyanarayana</w:t>
-            </w:r>
-            <w:proofErr w:type="spellEnd"/>
-            <w:r>
-              <w:t xml:space="preserve"> </w:t>
-            </w:r>
-            <w:proofErr w:type="spellStart"/>
-            <w:r>
-              <w:t>Chivukula</w:t>
-            </w:r>
-            <w:proofErr w:type="spellEnd"/>
-            <w:r>
-              <w:t>, Gil Wasserman</w:t>
+              <w:t>Dr. Hyunsook Do, Anurag Chitnis, Nitesh Kumar Sharma, Satyanarayana Chivukula, Gil Wasserman</w:t>
             </w:r>
           </w:p>
         </w:tc>
@@ -3527,7 +3536,11 @@
         <w:jc w:val="both"/>
       </w:pPr>
       <w:r>
-        <w:t>Discussed these desired requirements with group members, determined that static maps and showing multiple routes should be feasible.  Designing an algorithm to determine which bus out of multiple routes will get to a location fastest was a feature that was agreed on would be a great future feature to add, but not realistic in the current timeline of the project.</w:t>
+        <w:t xml:space="preserve">Discussed these desired requirements with group members, determined that static maps and showing multiple routes should be feasible.  Designing an algorithm to determine which bus out of multiple routes will get to a </w:t>
+      </w:r>
+      <w:r>
+        <w:lastRenderedPageBreak/>
+        <w:t>location fastest was a feature that was agreed on would be a great future feature to add, but not realistic in the current timeline of the project.</w:t>
       </w:r>
     </w:p>
     <w:p>
@@ -3561,11 +3574,11 @@
         <w:tblCaption w:val="Action items"/>
       </w:tblPr>
       <w:tblGrid>
-        <w:gridCol w:w="746"/>
-        <w:gridCol w:w="3767"/>
+        <w:gridCol w:w="693"/>
+        <w:gridCol w:w="3833"/>
         <w:gridCol w:w="1603"/>
-        <w:gridCol w:w="1680"/>
-        <w:gridCol w:w="1554"/>
+        <w:gridCol w:w="1659"/>
+        <w:gridCol w:w="1562"/>
       </w:tblGrid>
       <w:tr>
         <w:trPr>
@@ -3576,9 +3589,6 @@
             <w:tcW w:w="752" w:type="dxa"/>
           </w:tcPr>
           <w:p>
-            <w:pPr>
-              <w:pStyle w:val="Heading1"/>
-            </w:pPr>
             <w:r>
               <w:t>Sr. No.</w:t>
             </w:r>
@@ -3589,9 +3599,6 @@
             <w:tcW w:w="5363" w:type="dxa"/>
           </w:tcPr>
           <w:p>
-            <w:pPr>
-              <w:pStyle w:val="Heading1"/>
-            </w:pPr>
             <w:r>
               <w:t>Action items</w:t>
             </w:r>
@@ -3602,9 +3609,6 @@
             <w:tcW w:w="345" w:type="dxa"/>
           </w:tcPr>
           <w:p>
-            <w:pPr>
-              <w:pStyle w:val="Heading1"/>
-            </w:pPr>
             <w:r>
               <w:t>Owner(s)</w:t>
             </w:r>
@@ -3615,9 +3619,6 @@
             <w:tcW w:w="1860" w:type="dxa"/>
           </w:tcPr>
           <w:p>
-            <w:pPr>
-              <w:pStyle w:val="Heading1"/>
-            </w:pPr>
             <w:r>
               <w:t>Deadline</w:t>
             </w:r>
@@ -3628,9 +3629,6 @@
             <w:tcW w:w="1750" w:type="dxa"/>
           </w:tcPr>
           <w:p>
-            <w:pPr>
-              <w:pStyle w:val="Heading1"/>
-            </w:pPr>
             <w:r>
               <w:t>Status</w:t>
             </w:r>
@@ -3748,7 +3746,6 @@
           </w:tcPr>
           <w:p>
             <w:r>
-              <w:lastRenderedPageBreak/>
               <w:t>3</w:t>
             </w:r>
           </w:p>
@@ -3768,11 +3765,9 @@
             <w:tcW w:w="345" w:type="dxa"/>
           </w:tcPr>
           <w:p>
-            <w:proofErr w:type="spellStart"/>
             <w:r>
               <w:t>Satyanarayana</w:t>
             </w:r>
-            <w:proofErr w:type="spellEnd"/>
           </w:p>
         </w:tc>
         <w:tc>
@@ -4071,6 +4066,7 @@
               <w:pStyle w:val="FormHeading"/>
             </w:pPr>
             <w:r>
+              <w:lastRenderedPageBreak/>
               <w:t>Author:</w:t>
             </w:r>
           </w:p>
@@ -4112,39 +4108,7 @@
               <w:pStyle w:val="TableText"/>
             </w:pPr>
             <w:r>
-              <w:t xml:space="preserve">Dr. </w:t>
-            </w:r>
-            <w:proofErr w:type="spellStart"/>
-            <w:r>
-              <w:t>Hyunsook</w:t>
-            </w:r>
-            <w:proofErr w:type="spellEnd"/>
-            <w:r>
-              <w:t xml:space="preserve"> Do, Anurag </w:t>
-            </w:r>
-            <w:proofErr w:type="spellStart"/>
-            <w:r>
-              <w:t>Chitnis</w:t>
-            </w:r>
-            <w:proofErr w:type="spellEnd"/>
-            <w:r>
-              <w:t xml:space="preserve">, Nitesh Kumar Sharma, </w:t>
-            </w:r>
-            <w:proofErr w:type="spellStart"/>
-            <w:r>
-              <w:t>Satyanarayana</w:t>
-            </w:r>
-            <w:proofErr w:type="spellEnd"/>
-            <w:r>
-              <w:t xml:space="preserve"> </w:t>
-            </w:r>
-            <w:proofErr w:type="spellStart"/>
-            <w:r>
-              <w:t>Chivukula</w:t>
-            </w:r>
-            <w:proofErr w:type="spellEnd"/>
-            <w:r>
-              <w:t>, Gil Wasserman</w:t>
+              <w:t>Dr. Hyunsook Do, Anurag Chitnis, Nitesh Kumar Sharma, Satyanarayana Chivukula, Gil Wasserman</w:t>
             </w:r>
           </w:p>
         </w:tc>
@@ -4179,7 +4143,6 @@
         <w:pStyle w:val="ListNumber"/>
       </w:pPr>
       <w:r>
-        <w:lastRenderedPageBreak/>
         <w:t>Deliverable 2 Progress</w:t>
       </w:r>
     </w:p>
@@ -4251,15 +4214,7 @@
       </w:r>
       <w:proofErr w:type="spellEnd"/>
       <w:r>
-        <w:t xml:space="preserve">, </w:t>
-      </w:r>
-      <w:proofErr w:type="spellStart"/>
-      <w:r>
-        <w:t>Satyanarayana</w:t>
-      </w:r>
-      <w:proofErr w:type="spellEnd"/>
-      <w:r>
-        <w:t xml:space="preserve"> the </w:t>
+        <w:t xml:space="preserve">, Satyanarayana the </w:t>
       </w:r>
       <w:proofErr w:type="spellStart"/>
       <w:r>
@@ -4310,11 +4265,11 @@
         <w:tblCaption w:val="Action items"/>
       </w:tblPr>
       <w:tblGrid>
-        <w:gridCol w:w="748"/>
-        <w:gridCol w:w="3842"/>
+        <w:gridCol w:w="720"/>
+        <w:gridCol w:w="3879"/>
         <w:gridCol w:w="1603"/>
-        <w:gridCol w:w="1683"/>
-        <w:gridCol w:w="1474"/>
+        <w:gridCol w:w="1672"/>
+        <w:gridCol w:w="1476"/>
       </w:tblGrid>
       <w:tr>
         <w:trPr>
@@ -4325,9 +4280,6 @@
             <w:tcW w:w="751" w:type="dxa"/>
           </w:tcPr>
           <w:p>
-            <w:pPr>
-              <w:pStyle w:val="Heading1"/>
-            </w:pPr>
             <w:r>
               <w:t>Sr. No.</w:t>
             </w:r>
@@ -4338,9 +4290,6 @@
             <w:tcW w:w="4381" w:type="dxa"/>
           </w:tcPr>
           <w:p>
-            <w:pPr>
-              <w:pStyle w:val="Heading1"/>
-            </w:pPr>
             <w:r>
               <w:t>Action items</w:t>
             </w:r>
@@ -4351,9 +4300,6 @@
             <w:tcW w:w="1588" w:type="dxa"/>
           </w:tcPr>
           <w:p>
-            <w:pPr>
-              <w:pStyle w:val="Heading1"/>
-            </w:pPr>
             <w:r>
               <w:t>Owner(s)</w:t>
             </w:r>
@@ -4364,9 +4310,6 @@
             <w:tcW w:w="1760" w:type="dxa"/>
           </w:tcPr>
           <w:p>
-            <w:pPr>
-              <w:pStyle w:val="Heading1"/>
-            </w:pPr>
             <w:r>
               <w:t>Deadline</w:t>
             </w:r>
@@ -4377,9 +4320,6 @@
             <w:tcW w:w="1590" w:type="dxa"/>
           </w:tcPr>
           <w:p>
-            <w:pPr>
-              <w:pStyle w:val="Heading1"/>
-            </w:pPr>
             <w:r>
               <w:t>Status</w:t>
             </w:r>
@@ -4412,11 +4352,9 @@
             <w:tcW w:w="1588" w:type="dxa"/>
           </w:tcPr>
           <w:p>
-            <w:proofErr w:type="spellStart"/>
             <w:r>
               <w:t>Satyanarayana</w:t>
             </w:r>
-            <w:proofErr w:type="spellEnd"/>
           </w:p>
         </w:tc>
         <w:tc>
@@ -4731,6 +4669,7 @@
           </w:tcPr>
           <w:p>
             <w:r>
+              <w:lastRenderedPageBreak/>
               <w:t>7</w:t>
             </w:r>
           </w:p>
@@ -4879,7 +4818,7 @@
           <v:shape id="_x0000_i1025" type="#_x0000_t75" style="width:468pt;height:22.5pt" o:ole="">
             <v:imagedata r:id="rId12" o:title=""/>
           </v:shape>
-          <o:OLEObject Type="Embed" ProgID="Word.Document.12" ShapeID="_x0000_i1025" DrawAspect="Content" ObjectID="_1537700018" r:id="rId13">
+          <o:OLEObject Type="Embed" ProgID="Word.Document.12" ShapeID="_x0000_i1025" DrawAspect="Content" ObjectID="_1537701212" r:id="rId13">
             <o:FieldCodes>\s</o:FieldCodes>
           </o:OLEObject>
         </w:object>
@@ -4947,17 +4886,20 @@
               <w:widowControl w:val="0"/>
               <w:suppressAutoHyphens/>
               <w:spacing w:after="0" w:line="240" w:lineRule="auto"/>
-              <w:rPr>
-                <w:rFonts w:ascii="Times" w:eastAsia="Times New Roman" w:hAnsi="Times" w:cs="Times New Roman"/>
+              <w:jc w:val="center"/>
+              <w:rPr>
+                <w:rFonts w:ascii="Times" w:eastAsia="Times New Roman" w:hAnsi="Times" w:cs="Times"/>
                 <w:sz w:val="24"/>
                 <w:szCs w:val="20"/>
-              </w:rPr>
-            </w:pPr>
-            <w:r>
-              <w:rPr>
-                <w:rFonts w:ascii="Times" w:eastAsia="Times New Roman" w:hAnsi="Times" w:cs="Times New Roman"/>
+                <w:lang w:eastAsia="ar-SA"/>
+              </w:rPr>
+            </w:pPr>
+            <w:r>
+              <w:rPr>
+                <w:rFonts w:ascii="Times" w:eastAsia="Times New Roman" w:hAnsi="Times" w:cs="Times"/>
                 <w:sz w:val="24"/>
                 <w:szCs w:val="20"/>
+                <w:lang w:eastAsia="ar-SA"/>
               </w:rPr>
               <w:t>Member name</w:t>
             </w:r>
@@ -4974,16 +4916,18 @@
               <w:spacing w:after="0" w:line="240" w:lineRule="auto"/>
               <w:jc w:val="center"/>
               <w:rPr>
-                <w:rFonts w:ascii="Times" w:eastAsia="Times New Roman" w:hAnsi="Times" w:cs="Times New Roman"/>
+                <w:rFonts w:ascii="Times" w:eastAsia="Times New Roman" w:hAnsi="Times" w:cs="Times"/>
                 <w:sz w:val="24"/>
                 <w:szCs w:val="20"/>
-              </w:rPr>
-            </w:pPr>
-            <w:r>
-              <w:rPr>
-                <w:rFonts w:ascii="Times" w:eastAsia="Times New Roman" w:hAnsi="Times" w:cs="Times New Roman"/>
+                <w:lang w:eastAsia="ar-SA"/>
+              </w:rPr>
+            </w:pPr>
+            <w:r>
+              <w:rPr>
+                <w:rFonts w:ascii="Times" w:eastAsia="Times New Roman" w:hAnsi="Times" w:cs="Times"/>
                 <w:sz w:val="24"/>
                 <w:szCs w:val="20"/>
+                <w:lang w:eastAsia="ar-SA"/>
               </w:rPr>
               <w:t>Contribution description</w:t>
             </w:r>
@@ -5000,16 +4944,18 @@
               <w:spacing w:after="0" w:line="240" w:lineRule="auto"/>
               <w:jc w:val="center"/>
               <w:rPr>
-                <w:rFonts w:ascii="Times" w:eastAsia="Times New Roman" w:hAnsi="Times" w:cs="Times New Roman"/>
+                <w:rFonts w:ascii="Times" w:eastAsia="Times New Roman" w:hAnsi="Times" w:cs="Times"/>
                 <w:sz w:val="24"/>
                 <w:szCs w:val="20"/>
-              </w:rPr>
-            </w:pPr>
-            <w:r>
-              <w:rPr>
-                <w:rFonts w:ascii="Times" w:eastAsia="Times New Roman" w:hAnsi="Times" w:cs="Times New Roman"/>
+                <w:lang w:eastAsia="ar-SA"/>
+              </w:rPr>
+            </w:pPr>
+            <w:r>
+              <w:rPr>
+                <w:rFonts w:ascii="Times" w:eastAsia="Times New Roman" w:hAnsi="Times" w:cs="Times"/>
                 <w:sz w:val="24"/>
                 <w:szCs w:val="20"/>
+                <w:lang w:eastAsia="ar-SA"/>
               </w:rPr>
               <w:t>Overall Contribution (%)</w:t>
             </w:r>
@@ -5026,16 +4972,18 @@
               <w:spacing w:after="0" w:line="240" w:lineRule="auto"/>
               <w:jc w:val="center"/>
               <w:rPr>
-                <w:rFonts w:ascii="Times" w:eastAsia="Times New Roman" w:hAnsi="Times" w:cs="Times New Roman"/>
+                <w:rFonts w:ascii="Times" w:eastAsia="Times New Roman" w:hAnsi="Times" w:cs="Times"/>
                 <w:sz w:val="24"/>
                 <w:szCs w:val="20"/>
-              </w:rPr>
-            </w:pPr>
-            <w:r>
-              <w:rPr>
-                <w:rFonts w:ascii="Times" w:eastAsia="Times New Roman" w:hAnsi="Times" w:cs="Times New Roman"/>
+                <w:lang w:eastAsia="ar-SA"/>
+              </w:rPr>
+            </w:pPr>
+            <w:r>
+              <w:rPr>
+                <w:rFonts w:ascii="Times" w:eastAsia="Times New Roman" w:hAnsi="Times" w:cs="Times"/>
                 <w:sz w:val="24"/>
                 <w:szCs w:val="20"/>
+                <w:lang w:eastAsia="ar-SA"/>
               </w:rPr>
               <w:t xml:space="preserve">Note </w:t>
             </w:r>
@@ -5047,16 +4995,18 @@
               <w:spacing w:after="0" w:line="240" w:lineRule="auto"/>
               <w:jc w:val="center"/>
               <w:rPr>
-                <w:rFonts w:ascii="Times" w:eastAsia="Times New Roman" w:hAnsi="Times" w:cs="Times New Roman"/>
+                <w:rFonts w:ascii="Times" w:eastAsia="Times New Roman" w:hAnsi="Times" w:cs="Times"/>
                 <w:sz w:val="24"/>
                 <w:szCs w:val="20"/>
-              </w:rPr>
-            </w:pPr>
-            <w:r>
-              <w:rPr>
-                <w:rFonts w:ascii="Times" w:eastAsia="Times New Roman" w:hAnsi="Times" w:cs="Times New Roman"/>
+                <w:lang w:eastAsia="ar-SA"/>
+              </w:rPr>
+            </w:pPr>
+            <w:r>
+              <w:rPr>
+                <w:rFonts w:ascii="Times" w:eastAsia="Times New Roman" w:hAnsi="Times" w:cs="Times"/>
                 <w:sz w:val="24"/>
                 <w:szCs w:val="20"/>
+                <w:lang w:eastAsia="ar-SA"/>
               </w:rPr>
               <w:t>(if applicable)</w:t>
             </w:r>
@@ -5074,30 +5024,53 @@
               <w:suppressAutoHyphens/>
               <w:spacing w:after="0" w:line="240" w:lineRule="auto"/>
               <w:rPr>
-                <w:rFonts w:ascii="Times" w:eastAsia="Times New Roman" w:hAnsi="Times" w:cs="Times New Roman"/>
+                <w:rFonts w:ascii="Times" w:eastAsia="Times New Roman" w:hAnsi="Times" w:cs="Times"/>
                 <w:sz w:val="24"/>
                 <w:szCs w:val="20"/>
-              </w:rPr>
-            </w:pPr>
-          </w:p>
+                <w:lang w:eastAsia="ar-SA"/>
+              </w:rPr>
+            </w:pPr>
+            <w:r>
+              <w:rPr>
+                <w:rFonts w:ascii="Times" w:eastAsia="Times New Roman" w:hAnsi="Times" w:cs="Times"/>
+                <w:sz w:val="24"/>
+                <w:szCs w:val="20"/>
+                <w:lang w:eastAsia="ar-SA"/>
+              </w:rPr>
+              <w:t>Anurag Chitnis</w:t>
+            </w:r>
+          </w:p>
+        </w:tc>
+        <w:tc>
+          <w:tcPr>
+            <w:tcW w:w="2070" w:type="dxa"/>
+          </w:tcPr>
           <w:p>
             <w:pPr>
               <w:widowControl w:val="0"/>
               <w:suppressAutoHyphens/>
               <w:spacing w:after="0" w:line="240" w:lineRule="auto"/>
               <w:rPr>
-                <w:rFonts w:ascii="Times" w:eastAsia="Times New Roman" w:hAnsi="Times" w:cs="Times New Roman"/>
+                <w:rFonts w:ascii="Times" w:eastAsia="Times New Roman" w:hAnsi="Times" w:cs="Times"/>
                 <w:sz w:val="24"/>
                 <w:szCs w:val="20"/>
-              </w:rPr>
-            </w:pPr>
-            <w:bookmarkStart w:id="1" w:name="_GoBack"/>
-            <w:bookmarkEnd w:id="1"/>
-          </w:p>
-        </w:tc>
-        <w:tc>
-          <w:tcPr>
-            <w:tcW w:w="2070" w:type="dxa"/>
+                <w:lang w:eastAsia="ar-SA"/>
+              </w:rPr>
+            </w:pPr>
+            <w:r>
+              <w:rPr>
+                <w:rFonts w:ascii="Times" w:eastAsia="Times New Roman" w:hAnsi="Times" w:cs="Times"/>
+                <w:sz w:val="24"/>
+                <w:szCs w:val="20"/>
+                <w:lang w:eastAsia="ar-SA"/>
+              </w:rPr>
+              <w:t>UML Diagrams, Project summary</w:t>
+            </w:r>
+          </w:p>
+        </w:tc>
+        <w:tc>
+          <w:tcPr>
+            <w:tcW w:w="1980" w:type="dxa"/>
           </w:tcPr>
           <w:p>
             <w:pPr>
@@ -5105,16 +5078,26 @@
               <w:suppressAutoHyphens/>
               <w:spacing w:after="0" w:line="240" w:lineRule="auto"/>
               <w:rPr>
-                <w:rFonts w:ascii="Times" w:eastAsia="Times New Roman" w:hAnsi="Times" w:cs="Times New Roman"/>
+                <w:rFonts w:ascii="Times" w:eastAsia="Times New Roman" w:hAnsi="Times" w:cs="Times"/>
                 <w:sz w:val="24"/>
                 <w:szCs w:val="20"/>
-              </w:rPr>
-            </w:pPr>
-          </w:p>
-        </w:tc>
-        <w:tc>
-          <w:tcPr>
-            <w:tcW w:w="1980" w:type="dxa"/>
+                <w:lang w:eastAsia="ar-SA"/>
+              </w:rPr>
+            </w:pPr>
+            <w:r>
+              <w:rPr>
+                <w:rFonts w:ascii="Times" w:eastAsia="Times New Roman" w:hAnsi="Times" w:cs="Times"/>
+                <w:sz w:val="24"/>
+                <w:szCs w:val="20"/>
+                <w:lang w:eastAsia="ar-SA"/>
+              </w:rPr>
+              <w:t>25%</w:t>
+            </w:r>
+          </w:p>
+        </w:tc>
+        <w:tc>
+          <w:tcPr>
+            <w:tcW w:w="2088" w:type="dxa"/>
           </w:tcPr>
           <w:p>
             <w:pPr>
@@ -5122,16 +5105,19 @@
               <w:suppressAutoHyphens/>
               <w:spacing w:after="0" w:line="240" w:lineRule="auto"/>
               <w:rPr>
-                <w:rFonts w:ascii="Times" w:eastAsia="Times New Roman" w:hAnsi="Times" w:cs="Times New Roman"/>
+                <w:rFonts w:ascii="Times" w:eastAsia="Times New Roman" w:hAnsi="Times" w:cs="Times"/>
                 <w:sz w:val="24"/>
                 <w:szCs w:val="20"/>
-              </w:rPr>
-            </w:pPr>
-          </w:p>
-        </w:tc>
-        <w:tc>
-          <w:tcPr>
-            <w:tcW w:w="2088" w:type="dxa"/>
+                <w:lang w:eastAsia="ar-SA"/>
+              </w:rPr>
+            </w:pPr>
+          </w:p>
+        </w:tc>
+      </w:tr>
+      <w:tr>
+        <w:tc>
+          <w:tcPr>
+            <w:tcW w:w="1800" w:type="dxa"/>
           </w:tcPr>
           <w:p>
             <w:pPr>
@@ -5139,18 +5125,26 @@
               <w:suppressAutoHyphens/>
               <w:spacing w:after="0" w:line="240" w:lineRule="auto"/>
               <w:rPr>
-                <w:rFonts w:ascii="Times" w:eastAsia="Times New Roman" w:hAnsi="Times" w:cs="Times New Roman"/>
+                <w:rFonts w:ascii="Times" w:eastAsia="Times New Roman" w:hAnsi="Times" w:cs="Times"/>
                 <w:sz w:val="24"/>
                 <w:szCs w:val="20"/>
-              </w:rPr>
-            </w:pPr>
-          </w:p>
-        </w:tc>
-      </w:tr>
-      <w:tr>
-        <w:tc>
-          <w:tcPr>
-            <w:tcW w:w="1800" w:type="dxa"/>
+                <w:lang w:eastAsia="ar-SA"/>
+              </w:rPr>
+            </w:pPr>
+            <w:r>
+              <w:rPr>
+                <w:rFonts w:ascii="Times" w:eastAsia="Times New Roman" w:hAnsi="Times" w:cs="Times"/>
+                <w:sz w:val="24"/>
+                <w:szCs w:val="20"/>
+                <w:lang w:eastAsia="ar-SA"/>
+              </w:rPr>
+              <w:t>Gil Wasserman</w:t>
+            </w:r>
+          </w:p>
+        </w:tc>
+        <w:tc>
+          <w:tcPr>
+            <w:tcW w:w="2070" w:type="dxa"/>
           </w:tcPr>
           <w:p>
             <w:pPr>
@@ -5158,16 +5152,26 @@
               <w:suppressAutoHyphens/>
               <w:spacing w:after="0" w:line="240" w:lineRule="auto"/>
               <w:rPr>
-                <w:rFonts w:ascii="Times" w:eastAsia="Times New Roman" w:hAnsi="Times" w:cs="Times New Roman"/>
+                <w:rFonts w:ascii="Times" w:eastAsia="Times New Roman" w:hAnsi="Times" w:cs="Times"/>
                 <w:sz w:val="24"/>
                 <w:szCs w:val="20"/>
-              </w:rPr>
-            </w:pPr>
-          </w:p>
-        </w:tc>
-        <w:tc>
-          <w:tcPr>
-            <w:tcW w:w="2070" w:type="dxa"/>
+                <w:lang w:eastAsia="ar-SA"/>
+              </w:rPr>
+            </w:pPr>
+            <w:r>
+              <w:rPr>
+                <w:rFonts w:ascii="Times" w:eastAsia="Times New Roman" w:hAnsi="Times" w:cs="Times"/>
+                <w:sz w:val="24"/>
+                <w:szCs w:val="20"/>
+                <w:lang w:eastAsia="ar-SA"/>
+              </w:rPr>
+              <w:t>Risk Management, Meeting minutes</w:t>
+            </w:r>
+          </w:p>
+        </w:tc>
+        <w:tc>
+          <w:tcPr>
+            <w:tcW w:w="1980" w:type="dxa"/>
           </w:tcPr>
           <w:p>
             <w:pPr>
@@ -5175,16 +5179,26 @@
               <w:suppressAutoHyphens/>
               <w:spacing w:after="0" w:line="240" w:lineRule="auto"/>
               <w:rPr>
-                <w:rFonts w:ascii="Times" w:eastAsia="Times New Roman" w:hAnsi="Times" w:cs="Times New Roman"/>
+                <w:rFonts w:ascii="Times" w:eastAsia="Times New Roman" w:hAnsi="Times" w:cs="Times"/>
                 <w:sz w:val="24"/>
                 <w:szCs w:val="20"/>
-              </w:rPr>
-            </w:pPr>
-          </w:p>
-        </w:tc>
-        <w:tc>
-          <w:tcPr>
-            <w:tcW w:w="1980" w:type="dxa"/>
+                <w:lang w:eastAsia="ar-SA"/>
+              </w:rPr>
+            </w:pPr>
+            <w:r>
+              <w:rPr>
+                <w:rFonts w:ascii="Times" w:eastAsia="Times New Roman" w:hAnsi="Times" w:cs="Times"/>
+                <w:sz w:val="24"/>
+                <w:szCs w:val="20"/>
+                <w:lang w:eastAsia="ar-SA"/>
+              </w:rPr>
+              <w:t>25%</w:t>
+            </w:r>
+          </w:p>
+        </w:tc>
+        <w:tc>
+          <w:tcPr>
+            <w:tcW w:w="2088" w:type="dxa"/>
           </w:tcPr>
           <w:p>
             <w:pPr>
@@ -5192,47 +5206,59 @@
               <w:suppressAutoHyphens/>
               <w:spacing w:after="0" w:line="240" w:lineRule="auto"/>
               <w:rPr>
-                <w:rFonts w:ascii="Times" w:eastAsia="Times New Roman" w:hAnsi="Times" w:cs="Times New Roman"/>
+                <w:rFonts w:ascii="Times" w:eastAsia="Times New Roman" w:hAnsi="Times" w:cs="Times"/>
                 <w:sz w:val="24"/>
                 <w:szCs w:val="20"/>
-              </w:rPr>
-            </w:pPr>
-          </w:p>
-        </w:tc>
-        <w:tc>
-          <w:tcPr>
-            <w:tcW w:w="2088" w:type="dxa"/>
-          </w:tcPr>
+                <w:lang w:eastAsia="ar-SA"/>
+              </w:rPr>
+            </w:pPr>
+          </w:p>
           <w:p>
             <w:pPr>
               <w:widowControl w:val="0"/>
               <w:suppressAutoHyphens/>
               <w:spacing w:after="0" w:line="240" w:lineRule="auto"/>
               <w:rPr>
-                <w:rFonts w:ascii="Times" w:eastAsia="Times New Roman" w:hAnsi="Times" w:cs="Times New Roman"/>
+                <w:rFonts w:ascii="Times" w:eastAsia="Times New Roman" w:hAnsi="Times" w:cs="Times"/>
                 <w:sz w:val="24"/>
                 <w:szCs w:val="20"/>
-              </w:rPr>
-            </w:pPr>
-          </w:p>
+                <w:lang w:eastAsia="ar-SA"/>
+              </w:rPr>
+            </w:pPr>
+          </w:p>
+        </w:tc>
+      </w:tr>
+      <w:tr>
+        <w:tc>
+          <w:tcPr>
+            <w:tcW w:w="1800" w:type="dxa"/>
+          </w:tcPr>
           <w:p>
             <w:pPr>
               <w:widowControl w:val="0"/>
               <w:suppressAutoHyphens/>
               <w:spacing w:after="0" w:line="240" w:lineRule="auto"/>
               <w:rPr>
-                <w:rFonts w:ascii="Times" w:eastAsia="Times New Roman" w:hAnsi="Times" w:cs="Times New Roman"/>
+                <w:rFonts w:ascii="Times" w:eastAsia="Times New Roman" w:hAnsi="Times" w:cs="Times"/>
                 <w:sz w:val="24"/>
                 <w:szCs w:val="20"/>
-              </w:rPr>
-            </w:pPr>
-          </w:p>
-        </w:tc>
-      </w:tr>
-      <w:tr>
-        <w:tc>
-          <w:tcPr>
-            <w:tcW w:w="1800" w:type="dxa"/>
+                <w:lang w:eastAsia="ar-SA"/>
+              </w:rPr>
+            </w:pPr>
+            <w:r>
+              <w:rPr>
+                <w:rFonts w:ascii="Times" w:eastAsia="Times New Roman" w:hAnsi="Times" w:cs="Times"/>
+                <w:sz w:val="24"/>
+                <w:szCs w:val="20"/>
+                <w:lang w:eastAsia="ar-SA"/>
+              </w:rPr>
+              <w:t>Satyanarayana Chivukula</w:t>
+            </w:r>
+          </w:p>
+        </w:tc>
+        <w:tc>
+          <w:tcPr>
+            <w:tcW w:w="2070" w:type="dxa"/>
           </w:tcPr>
           <w:p>
             <w:pPr>
@@ -5240,16 +5266,26 @@
               <w:suppressAutoHyphens/>
               <w:spacing w:after="0" w:line="240" w:lineRule="auto"/>
               <w:rPr>
-                <w:rFonts w:ascii="Times" w:eastAsia="Times New Roman" w:hAnsi="Times" w:cs="Times New Roman"/>
+                <w:rFonts w:ascii="Times" w:eastAsia="Times New Roman" w:hAnsi="Times" w:cs="Times"/>
                 <w:sz w:val="24"/>
                 <w:szCs w:val="20"/>
-              </w:rPr>
-            </w:pPr>
-          </w:p>
-        </w:tc>
-        <w:tc>
-          <w:tcPr>
-            <w:tcW w:w="2070" w:type="dxa"/>
+                <w:lang w:eastAsia="ar-SA"/>
+              </w:rPr>
+            </w:pPr>
+            <w:r>
+              <w:rPr>
+                <w:rFonts w:ascii="Times" w:eastAsia="Times New Roman" w:hAnsi="Times" w:cs="Times"/>
+                <w:sz w:val="24"/>
+                <w:szCs w:val="20"/>
+                <w:lang w:eastAsia="ar-SA"/>
+              </w:rPr>
+              <w:t>Requirement specification, architecture diagram</w:t>
+            </w:r>
+          </w:p>
+        </w:tc>
+        <w:tc>
+          <w:tcPr>
+            <w:tcW w:w="1980" w:type="dxa"/>
           </w:tcPr>
           <w:p>
             <w:pPr>
@@ -5257,16 +5293,26 @@
               <w:suppressAutoHyphens/>
               <w:spacing w:after="0" w:line="240" w:lineRule="auto"/>
               <w:rPr>
-                <w:rFonts w:ascii="Times" w:eastAsia="Times New Roman" w:hAnsi="Times" w:cs="Times New Roman"/>
+                <w:rFonts w:ascii="Times" w:eastAsia="Times New Roman" w:hAnsi="Times" w:cs="Times"/>
                 <w:sz w:val="24"/>
                 <w:szCs w:val="20"/>
-              </w:rPr>
-            </w:pPr>
-          </w:p>
-        </w:tc>
-        <w:tc>
-          <w:tcPr>
-            <w:tcW w:w="1980" w:type="dxa"/>
+                <w:lang w:eastAsia="ar-SA"/>
+              </w:rPr>
+            </w:pPr>
+            <w:r>
+              <w:rPr>
+                <w:rFonts w:ascii="Times" w:eastAsia="Times New Roman" w:hAnsi="Times" w:cs="Times"/>
+                <w:sz w:val="24"/>
+                <w:szCs w:val="20"/>
+                <w:lang w:eastAsia="ar-SA"/>
+              </w:rPr>
+              <w:t>25%</w:t>
+            </w:r>
+          </w:p>
+        </w:tc>
+        <w:tc>
+          <w:tcPr>
+            <w:tcW w:w="2088" w:type="dxa"/>
           </w:tcPr>
           <w:p>
             <w:pPr>
@@ -5274,47 +5320,59 @@
               <w:suppressAutoHyphens/>
               <w:spacing w:after="0" w:line="240" w:lineRule="auto"/>
               <w:rPr>
-                <w:rFonts w:ascii="Times" w:eastAsia="Times New Roman" w:hAnsi="Times" w:cs="Times New Roman"/>
+                <w:rFonts w:ascii="Times" w:eastAsia="Times New Roman" w:hAnsi="Times" w:cs="Times"/>
                 <w:sz w:val="24"/>
                 <w:szCs w:val="20"/>
-              </w:rPr>
-            </w:pPr>
-          </w:p>
-        </w:tc>
-        <w:tc>
-          <w:tcPr>
-            <w:tcW w:w="2088" w:type="dxa"/>
-          </w:tcPr>
+                <w:lang w:eastAsia="ar-SA"/>
+              </w:rPr>
+            </w:pPr>
+          </w:p>
           <w:p>
             <w:pPr>
               <w:widowControl w:val="0"/>
               <w:suppressAutoHyphens/>
               <w:spacing w:after="0" w:line="240" w:lineRule="auto"/>
               <w:rPr>
-                <w:rFonts w:ascii="Times" w:eastAsia="Times New Roman" w:hAnsi="Times" w:cs="Times New Roman"/>
+                <w:rFonts w:ascii="Times" w:eastAsia="Times New Roman" w:hAnsi="Times" w:cs="Times"/>
                 <w:sz w:val="24"/>
                 <w:szCs w:val="20"/>
-              </w:rPr>
-            </w:pPr>
-          </w:p>
+                <w:lang w:eastAsia="ar-SA"/>
+              </w:rPr>
+            </w:pPr>
+          </w:p>
+        </w:tc>
+      </w:tr>
+      <w:tr>
+        <w:tc>
+          <w:tcPr>
+            <w:tcW w:w="1800" w:type="dxa"/>
+          </w:tcPr>
           <w:p>
             <w:pPr>
               <w:widowControl w:val="0"/>
               <w:suppressAutoHyphens/>
               <w:spacing w:after="0" w:line="240" w:lineRule="auto"/>
               <w:rPr>
-                <w:rFonts w:ascii="Times" w:eastAsia="Times New Roman" w:hAnsi="Times" w:cs="Times New Roman"/>
+                <w:rFonts w:ascii="Times" w:eastAsia="Times New Roman" w:hAnsi="Times" w:cs="Times"/>
                 <w:sz w:val="24"/>
                 <w:szCs w:val="20"/>
-              </w:rPr>
-            </w:pPr>
-          </w:p>
-        </w:tc>
-      </w:tr>
-      <w:tr>
-        <w:tc>
-          <w:tcPr>
-            <w:tcW w:w="1800" w:type="dxa"/>
+                <w:lang w:eastAsia="ar-SA"/>
+              </w:rPr>
+            </w:pPr>
+            <w:r>
+              <w:rPr>
+                <w:rFonts w:ascii="Times" w:eastAsia="Times New Roman" w:hAnsi="Times" w:cs="Times"/>
+                <w:sz w:val="24"/>
+                <w:szCs w:val="20"/>
+                <w:lang w:eastAsia="ar-SA"/>
+              </w:rPr>
+              <w:t>Nitesh Kumar Sharma</w:t>
+            </w:r>
+          </w:p>
+        </w:tc>
+        <w:tc>
+          <w:tcPr>
+            <w:tcW w:w="2070" w:type="dxa"/>
           </w:tcPr>
           <w:p>
             <w:pPr>
@@ -5322,16 +5380,26 @@
               <w:suppressAutoHyphens/>
               <w:spacing w:after="0" w:line="240" w:lineRule="auto"/>
               <w:rPr>
-                <w:rFonts w:ascii="Times" w:eastAsia="Times New Roman" w:hAnsi="Times" w:cs="Times New Roman"/>
+                <w:rFonts w:ascii="Times" w:eastAsia="Times New Roman" w:hAnsi="Times" w:cs="Times"/>
                 <w:sz w:val="24"/>
                 <w:szCs w:val="20"/>
-              </w:rPr>
-            </w:pPr>
-          </w:p>
-        </w:tc>
-        <w:tc>
-          <w:tcPr>
-            <w:tcW w:w="2070" w:type="dxa"/>
+                <w:lang w:eastAsia="ar-SA"/>
+              </w:rPr>
+            </w:pPr>
+            <w:r>
+              <w:rPr>
+                <w:rFonts w:ascii="Times" w:eastAsia="Times New Roman" w:hAnsi="Times" w:cs="Times"/>
+                <w:sz w:val="24"/>
+                <w:szCs w:val="20"/>
+                <w:lang w:eastAsia="ar-SA"/>
+              </w:rPr>
+              <w:t>Test plan, Project plan</w:t>
+            </w:r>
+          </w:p>
+        </w:tc>
+        <w:tc>
+          <w:tcPr>
+            <w:tcW w:w="1980" w:type="dxa"/>
           </w:tcPr>
           <w:p>
             <w:pPr>
@@ -5339,16 +5407,26 @@
               <w:suppressAutoHyphens/>
               <w:spacing w:after="0" w:line="240" w:lineRule="auto"/>
               <w:rPr>
-                <w:rFonts w:ascii="Times" w:eastAsia="Times New Roman" w:hAnsi="Times" w:cs="Times New Roman"/>
+                <w:rFonts w:ascii="Times" w:eastAsia="Times New Roman" w:hAnsi="Times" w:cs="Times"/>
                 <w:sz w:val="24"/>
                 <w:szCs w:val="20"/>
-              </w:rPr>
-            </w:pPr>
-          </w:p>
-        </w:tc>
-        <w:tc>
-          <w:tcPr>
-            <w:tcW w:w="1980" w:type="dxa"/>
+                <w:lang w:eastAsia="ar-SA"/>
+              </w:rPr>
+            </w:pPr>
+            <w:r>
+              <w:rPr>
+                <w:rFonts w:ascii="Times" w:eastAsia="Times New Roman" w:hAnsi="Times" w:cs="Times"/>
+                <w:sz w:val="24"/>
+                <w:szCs w:val="20"/>
+                <w:lang w:eastAsia="ar-SA"/>
+              </w:rPr>
+              <w:t>25%</w:t>
+            </w:r>
+          </w:p>
+        </w:tc>
+        <w:tc>
+          <w:tcPr>
+            <w:tcW w:w="2088" w:type="dxa"/>
           </w:tcPr>
           <w:p>
             <w:pPr>
@@ -5356,45 +5434,33 @@
               <w:suppressAutoHyphens/>
               <w:spacing w:after="0" w:line="240" w:lineRule="auto"/>
               <w:rPr>
-                <w:rFonts w:ascii="Times" w:eastAsia="Times New Roman" w:hAnsi="Times" w:cs="Times New Roman"/>
+                <w:rFonts w:ascii="Times" w:eastAsia="Times New Roman" w:hAnsi="Times" w:cs="Times"/>
                 <w:sz w:val="24"/>
                 <w:szCs w:val="20"/>
-              </w:rPr>
-            </w:pPr>
-          </w:p>
-        </w:tc>
-        <w:tc>
-          <w:tcPr>
-            <w:tcW w:w="2088" w:type="dxa"/>
-          </w:tcPr>
+                <w:lang w:eastAsia="ar-SA"/>
+              </w:rPr>
+            </w:pPr>
+          </w:p>
           <w:p>
             <w:pPr>
               <w:widowControl w:val="0"/>
               <w:suppressAutoHyphens/>
               <w:spacing w:after="0" w:line="240" w:lineRule="auto"/>
               <w:rPr>
-                <w:rFonts w:ascii="Times" w:eastAsia="Times New Roman" w:hAnsi="Times" w:cs="Times New Roman"/>
+                <w:rFonts w:ascii="Times" w:eastAsia="Times New Roman" w:hAnsi="Times" w:cs="Times"/>
                 <w:sz w:val="24"/>
                 <w:szCs w:val="20"/>
-              </w:rPr>
-            </w:pPr>
-          </w:p>
-          <w:p>
-            <w:pPr>
-              <w:widowControl w:val="0"/>
-              <w:suppressAutoHyphens/>
-              <w:spacing w:after="0" w:line="240" w:lineRule="auto"/>
-              <w:rPr>
-                <w:rFonts w:ascii="Times" w:eastAsia="Times New Roman" w:hAnsi="Times" w:cs="Times New Roman"/>
-                <w:sz w:val="24"/>
-                <w:szCs w:val="20"/>
+                <w:lang w:eastAsia="ar-SA"/>
               </w:rPr>
             </w:pPr>
           </w:p>
         </w:tc>
       </w:tr>
     </w:tbl>
-    <w:p/>
+    <w:p>
+      <w:bookmarkStart w:id="1" w:name="_GoBack"/>
+      <w:bookmarkEnd w:id="1"/>
+    </w:p>
     <w:sectPr>
       <w:pgSz w:w="12240" w:h="15840"/>
       <w:pgMar w:top="1440" w:right="1440" w:bottom="1440" w:left="1440" w:header="720" w:footer="720" w:gutter="0"/>
@@ -5406,7 +5472,7 @@
 </file>
 
 <file path=word/numbering.xml><?xml version="1.0" encoding="utf-8"?>
-<w:numbering xmlns:wpc="http://schemas.microsoft.com/office/word/2010/wordprocessingCanvas" xmlns:mc="http://schemas.openxmlformats.org/markup-compatibility/2006" xmlns:o="urn:schemas-microsoft-com:office:office" xmlns:r="http://schemas.openxmlformats.org/officeDocument/2006/relationships" xmlns:m="http://schemas.openxmlformats.org/officeDocument/2006/math" xmlns:v="urn:schemas-microsoft-com:vml" xmlns:wp14="http://schemas.microsoft.com/office/word/2010/wordprocessingDrawing" xmlns:wp="http://schemas.openxmlformats.org/drawingml/2006/wordprocessingDrawing" xmlns:w10="urn:schemas-microsoft-com:office:word" xmlns:w="http://schemas.openxmlformats.org/wordprocessingml/2006/main" xmlns:w14="http://schemas.microsoft.com/office/word/2010/wordml" xmlns:w15="http://schemas.microsoft.com/office/word/2012/wordml" xmlns:wpg="http://schemas.microsoft.com/office/word/2010/wordprocessingGroup" xmlns:wpi="http://schemas.microsoft.com/office/word/2010/wordprocessingInk" xmlns:wne="http://schemas.microsoft.com/office/word/2006/wordml" xmlns:wps="http://schemas.microsoft.com/office/word/2010/wordprocessingShape" mc:Ignorable="w14 w15 wp14">
+<w:numbering xmlns:wpc="http://schemas.microsoft.com/office/word/2010/wordprocessingCanvas" xmlns:cx="http://schemas.microsoft.com/office/drawing/2014/chartex" xmlns:cx1="http://schemas.microsoft.com/office/drawing/2015/9/8/chartex" xmlns:cx2="http://schemas.microsoft.com/office/drawing/2015/10/21/chartex" xmlns:mc="http://schemas.openxmlformats.org/markup-compatibility/2006" xmlns:o="urn:schemas-microsoft-com:office:office" xmlns:r="http://schemas.openxmlformats.org/officeDocument/2006/relationships" xmlns:m="http://schemas.openxmlformats.org/officeDocument/2006/math" xmlns:v="urn:schemas-microsoft-com:vml" xmlns:wp14="http://schemas.microsoft.com/office/word/2010/wordprocessingDrawing" xmlns:wp="http://schemas.openxmlformats.org/drawingml/2006/wordprocessingDrawing" xmlns:w10="urn:schemas-microsoft-com:office:word" xmlns:w="http://schemas.openxmlformats.org/wordprocessingml/2006/main" xmlns:w14="http://schemas.microsoft.com/office/word/2010/wordml" xmlns:w15="http://schemas.microsoft.com/office/word/2012/wordml" xmlns:w16se="http://schemas.microsoft.com/office/word/2015/wordml/symex" xmlns:wpg="http://schemas.microsoft.com/office/word/2010/wordprocessingGroup" xmlns:wpi="http://schemas.microsoft.com/office/word/2010/wordprocessingInk" xmlns:wne="http://schemas.microsoft.com/office/word/2006/wordml" xmlns:wps="http://schemas.microsoft.com/office/word/2010/wordprocessingShape" mc:Ignorable="w14 w15 w16se wp14">
   <w:abstractNum w:abstractNumId="0" w15:restartNumberingAfterBreak="0">
     <w:nsid w:val="FFFFFF88"/>
     <w:multiLevelType w:val="singleLevel"/>
@@ -5430,6 +5496,101 @@
     </w:lvl>
   </w:abstractNum>
   <w:abstractNum w:abstractNumId="1" w15:restartNumberingAfterBreak="0">
+    <w:nsid w:val="1482775B"/>
+    <w:multiLevelType w:val="multilevel"/>
+    <w:tmpl w:val="5BD688EA"/>
+    <w:lvl w:ilvl="0">
+      <w:start w:val="1"/>
+      <w:numFmt w:val="decimal"/>
+      <w:pStyle w:val="Heading1"/>
+      <w:lvlText w:val="%1"/>
+      <w:lvlJc w:val="left"/>
+      <w:pPr>
+        <w:ind w:left="432" w:hanging="432"/>
+      </w:pPr>
+    </w:lvl>
+    <w:lvl w:ilvl="1">
+      <w:start w:val="1"/>
+      <w:numFmt w:val="decimal"/>
+      <w:pStyle w:val="Heading2"/>
+      <w:lvlText w:val="%1.%2"/>
+      <w:lvlJc w:val="left"/>
+      <w:pPr>
+        <w:ind w:left="576" w:hanging="576"/>
+      </w:pPr>
+    </w:lvl>
+    <w:lvl w:ilvl="2">
+      <w:start w:val="1"/>
+      <w:numFmt w:val="decimal"/>
+      <w:pStyle w:val="Heading3"/>
+      <w:lvlText w:val="%1.%2.%3"/>
+      <w:lvlJc w:val="left"/>
+      <w:pPr>
+        <w:ind w:left="720" w:hanging="720"/>
+      </w:pPr>
+    </w:lvl>
+    <w:lvl w:ilvl="3">
+      <w:start w:val="1"/>
+      <w:numFmt w:val="decimal"/>
+      <w:pStyle w:val="Heading4"/>
+      <w:lvlText w:val="%1.%2.%3.%4"/>
+      <w:lvlJc w:val="left"/>
+      <w:pPr>
+        <w:ind w:left="864" w:hanging="864"/>
+      </w:pPr>
+    </w:lvl>
+    <w:lvl w:ilvl="4">
+      <w:start w:val="1"/>
+      <w:numFmt w:val="decimal"/>
+      <w:pStyle w:val="Heading5"/>
+      <w:lvlText w:val="%1.%2.%3.%4.%5"/>
+      <w:lvlJc w:val="left"/>
+      <w:pPr>
+        <w:ind w:left="1008" w:hanging="1008"/>
+      </w:pPr>
+    </w:lvl>
+    <w:lvl w:ilvl="5">
+      <w:start w:val="1"/>
+      <w:numFmt w:val="decimal"/>
+      <w:pStyle w:val="Heading6"/>
+      <w:lvlText w:val="%1.%2.%3.%4.%5.%6"/>
+      <w:lvlJc w:val="left"/>
+      <w:pPr>
+        <w:ind w:left="1152" w:hanging="1152"/>
+      </w:pPr>
+    </w:lvl>
+    <w:lvl w:ilvl="6">
+      <w:start w:val="1"/>
+      <w:numFmt w:val="decimal"/>
+      <w:pStyle w:val="Heading7"/>
+      <w:lvlText w:val="%1.%2.%3.%4.%5.%6.%7"/>
+      <w:lvlJc w:val="left"/>
+      <w:pPr>
+        <w:ind w:left="1296" w:hanging="1296"/>
+      </w:pPr>
+    </w:lvl>
+    <w:lvl w:ilvl="7">
+      <w:start w:val="1"/>
+      <w:numFmt w:val="decimal"/>
+      <w:pStyle w:val="Heading8"/>
+      <w:lvlText w:val="%1.%2.%3.%4.%5.%6.%7.%8"/>
+      <w:lvlJc w:val="left"/>
+      <w:pPr>
+        <w:ind w:left="1440" w:hanging="1440"/>
+      </w:pPr>
+    </w:lvl>
+    <w:lvl w:ilvl="8">
+      <w:start w:val="1"/>
+      <w:numFmt w:val="decimal"/>
+      <w:pStyle w:val="Heading9"/>
+      <w:lvlText w:val="%1.%2.%3.%4.%5.%6.%7.%8.%9"/>
+      <w:lvlJc w:val="left"/>
+      <w:pPr>
+        <w:ind w:left="1584" w:hanging="1584"/>
+      </w:pPr>
+    </w:lvl>
+  </w:abstractNum>
+  <w:abstractNum w:abstractNumId="2" w15:restartNumberingAfterBreak="0">
     <w:nsid w:val="19FF72F4"/>
     <w:multiLevelType w:val="hybridMultilevel"/>
     <w:tmpl w:val="74FA371A"/>
@@ -5542,7 +5703,7 @@
       </w:rPr>
     </w:lvl>
   </w:abstractNum>
-  <w:abstractNum w:abstractNumId="2" w15:restartNumberingAfterBreak="0">
+  <w:abstractNum w:abstractNumId="3" w15:restartNumberingAfterBreak="0">
     <w:nsid w:val="27940FCF"/>
     <w:multiLevelType w:val="hybridMultilevel"/>
     <w:tmpl w:val="4C527E0C"/>
@@ -5552,7 +5713,7 @@
       <w:lvlText w:val="%1."/>
       <w:lvlJc w:val="left"/>
       <w:pPr>
-        <w:ind w:left="1440" w:hanging="360"/>
+        <w:ind w:left="720" w:hanging="360"/>
       </w:pPr>
     </w:lvl>
     <w:lvl w:ilvl="1" w:tplc="04090019" w:tentative="1">
@@ -5561,7 +5722,7 @@
       <w:lvlText w:val="%2."/>
       <w:lvlJc w:val="left"/>
       <w:pPr>
-        <w:ind w:left="2160" w:hanging="360"/>
+        <w:ind w:left="1440" w:hanging="360"/>
       </w:pPr>
     </w:lvl>
     <w:lvl w:ilvl="2" w:tplc="0409001B" w:tentative="1">
@@ -5570,7 +5731,7 @@
       <w:lvlText w:val="%3."/>
       <w:lvlJc w:val="right"/>
       <w:pPr>
-        <w:ind w:left="2880" w:hanging="180"/>
+        <w:ind w:left="2160" w:hanging="180"/>
       </w:pPr>
     </w:lvl>
     <w:lvl w:ilvl="3" w:tplc="0409000F" w:tentative="1">
@@ -5579,7 +5740,7 @@
       <w:lvlText w:val="%4."/>
       <w:lvlJc w:val="left"/>
       <w:pPr>
-        <w:ind w:left="3600" w:hanging="360"/>
+        <w:ind w:left="2880" w:hanging="360"/>
       </w:pPr>
     </w:lvl>
     <w:lvl w:ilvl="4" w:tplc="04090019" w:tentative="1">
@@ -5588,7 +5749,7 @@
       <w:lvlText w:val="%5."/>
       <w:lvlJc w:val="left"/>
       <w:pPr>
-        <w:ind w:left="4320" w:hanging="360"/>
+        <w:ind w:left="3600" w:hanging="360"/>
       </w:pPr>
     </w:lvl>
     <w:lvl w:ilvl="5" w:tplc="0409001B" w:tentative="1">
@@ -5597,7 +5758,7 @@
       <w:lvlText w:val="%6."/>
       <w:lvlJc w:val="right"/>
       <w:pPr>
-        <w:ind w:left="5040" w:hanging="180"/>
+        <w:ind w:left="4320" w:hanging="180"/>
       </w:pPr>
     </w:lvl>
     <w:lvl w:ilvl="6" w:tplc="0409000F" w:tentative="1">
@@ -5606,7 +5767,7 @@
       <w:lvlText w:val="%7."/>
       <w:lvlJc w:val="left"/>
       <w:pPr>
-        <w:ind w:left="5760" w:hanging="360"/>
+        <w:ind w:left="5040" w:hanging="360"/>
       </w:pPr>
     </w:lvl>
     <w:lvl w:ilvl="7" w:tplc="04090019" w:tentative="1">
@@ -5615,7 +5776,7 @@
       <w:lvlText w:val="%8."/>
       <w:lvlJc w:val="left"/>
       <w:pPr>
-        <w:ind w:left="6480" w:hanging="360"/>
+        <w:ind w:left="5760" w:hanging="360"/>
       </w:pPr>
     </w:lvl>
     <w:lvl w:ilvl="8" w:tplc="0409001B" w:tentative="1">
@@ -5624,11 +5785,11 @@
       <w:lvlText w:val="%9."/>
       <w:lvlJc w:val="right"/>
       <w:pPr>
-        <w:ind w:left="7200" w:hanging="180"/>
+        <w:ind w:left="6480" w:hanging="180"/>
       </w:pPr>
     </w:lvl>
   </w:abstractNum>
-  <w:abstractNum w:abstractNumId="3" w15:restartNumberingAfterBreak="0">
+  <w:abstractNum w:abstractNumId="4" w15:restartNumberingAfterBreak="0">
     <w:nsid w:val="2FFF087B"/>
     <w:multiLevelType w:val="hybridMultilevel"/>
     <w:tmpl w:val="1026CFE2"/>
@@ -5714,7 +5875,120 @@
       </w:pPr>
     </w:lvl>
   </w:abstractNum>
-  <w:abstractNum w:abstractNumId="4" w15:restartNumberingAfterBreak="0">
+  <w:abstractNum w:abstractNumId="5" w15:restartNumberingAfterBreak="0">
+    <w:nsid w:val="411F7AE9"/>
+    <w:multiLevelType w:val="hybridMultilevel"/>
+    <w:tmpl w:val="A95801D4"/>
+    <w:lvl w:ilvl="0" w:tplc="04090001">
+      <w:start w:val="1"/>
+      <w:numFmt w:val="bullet"/>
+      <w:lvlText w:val=""/>
+      <w:lvlJc w:val="left"/>
+      <w:pPr>
+        <w:ind w:left="360" w:hanging="360"/>
+      </w:pPr>
+      <w:rPr>
+        <w:rFonts w:ascii="Symbol" w:hAnsi="Symbol" w:hint="default"/>
+      </w:rPr>
+    </w:lvl>
+    <w:lvl w:ilvl="1" w:tplc="04090003" w:tentative="1">
+      <w:start w:val="1"/>
+      <w:numFmt w:val="bullet"/>
+      <w:lvlText w:val="o"/>
+      <w:lvlJc w:val="left"/>
+      <w:pPr>
+        <w:ind w:left="1080" w:hanging="360"/>
+      </w:pPr>
+      <w:rPr>
+        <w:rFonts w:ascii="Courier New" w:hAnsi="Courier New" w:cs="Courier New" w:hint="default"/>
+      </w:rPr>
+    </w:lvl>
+    <w:lvl w:ilvl="2" w:tplc="04090005" w:tentative="1">
+      <w:start w:val="1"/>
+      <w:numFmt w:val="bullet"/>
+      <w:lvlText w:val=""/>
+      <w:lvlJc w:val="left"/>
+      <w:pPr>
+        <w:ind w:left="1800" w:hanging="360"/>
+      </w:pPr>
+      <w:rPr>
+        <w:rFonts w:ascii="Wingdings" w:hAnsi="Wingdings" w:hint="default"/>
+      </w:rPr>
+    </w:lvl>
+    <w:lvl w:ilvl="3" w:tplc="04090001" w:tentative="1">
+      <w:start w:val="1"/>
+      <w:numFmt w:val="bullet"/>
+      <w:lvlText w:val=""/>
+      <w:lvlJc w:val="left"/>
+      <w:pPr>
+        <w:ind w:left="2520" w:hanging="360"/>
+      </w:pPr>
+      <w:rPr>
+        <w:rFonts w:ascii="Symbol" w:hAnsi="Symbol" w:hint="default"/>
+      </w:rPr>
+    </w:lvl>
+    <w:lvl w:ilvl="4" w:tplc="04090003" w:tentative="1">
+      <w:start w:val="1"/>
+      <w:numFmt w:val="bullet"/>
+      <w:lvlText w:val="o"/>
+      <w:lvlJc w:val="left"/>
+      <w:pPr>
+        <w:ind w:left="3240" w:hanging="360"/>
+      </w:pPr>
+      <w:rPr>
+        <w:rFonts w:ascii="Courier New" w:hAnsi="Courier New" w:cs="Courier New" w:hint="default"/>
+      </w:rPr>
+    </w:lvl>
+    <w:lvl w:ilvl="5" w:tplc="04090005" w:tentative="1">
+      <w:start w:val="1"/>
+      <w:numFmt w:val="bullet"/>
+      <w:lvlText w:val=""/>
+      <w:lvlJc w:val="left"/>
+      <w:pPr>
+        <w:ind w:left="3960" w:hanging="360"/>
+      </w:pPr>
+      <w:rPr>
+        <w:rFonts w:ascii="Wingdings" w:hAnsi="Wingdings" w:hint="default"/>
+      </w:rPr>
+    </w:lvl>
+    <w:lvl w:ilvl="6" w:tplc="04090001" w:tentative="1">
+      <w:start w:val="1"/>
+      <w:numFmt w:val="bullet"/>
+      <w:lvlText w:val=""/>
+      <w:lvlJc w:val="left"/>
+      <w:pPr>
+        <w:ind w:left="4680" w:hanging="360"/>
+      </w:pPr>
+      <w:rPr>
+        <w:rFonts w:ascii="Symbol" w:hAnsi="Symbol" w:hint="default"/>
+      </w:rPr>
+    </w:lvl>
+    <w:lvl w:ilvl="7" w:tplc="04090003" w:tentative="1">
+      <w:start w:val="1"/>
+      <w:numFmt w:val="bullet"/>
+      <w:lvlText w:val="o"/>
+      <w:lvlJc w:val="left"/>
+      <w:pPr>
+        <w:ind w:left="5400" w:hanging="360"/>
+      </w:pPr>
+      <w:rPr>
+        <w:rFonts w:ascii="Courier New" w:hAnsi="Courier New" w:cs="Courier New" w:hint="default"/>
+      </w:rPr>
+    </w:lvl>
+    <w:lvl w:ilvl="8" w:tplc="04090005" w:tentative="1">
+      <w:start w:val="1"/>
+      <w:numFmt w:val="bullet"/>
+      <w:lvlText w:val=""/>
+      <w:lvlJc w:val="left"/>
+      <w:pPr>
+        <w:ind w:left="6120" w:hanging="360"/>
+      </w:pPr>
+      <w:rPr>
+        <w:rFonts w:ascii="Wingdings" w:hAnsi="Wingdings" w:hint="default"/>
+      </w:rPr>
+    </w:lvl>
+  </w:abstractNum>
+  <w:abstractNum w:abstractNumId="6" w15:restartNumberingAfterBreak="0">
     <w:nsid w:val="522D571D"/>
     <w:multiLevelType w:val="hybridMultilevel"/>
     <w:tmpl w:val="EC18DB86"/>
@@ -5804,7 +6078,7 @@
       </w:pPr>
     </w:lvl>
   </w:abstractNum>
-  <w:abstractNum w:abstractNumId="5" w15:restartNumberingAfterBreak="0">
+  <w:abstractNum w:abstractNumId="7" w15:restartNumberingAfterBreak="0">
     <w:nsid w:val="74152737"/>
     <w:multiLevelType w:val="hybridMultilevel"/>
     <w:tmpl w:val="976A6296"/>
@@ -5897,29 +6171,62 @@
     <w:abstractNumId w:val="0"/>
   </w:num>
   <w:num w:numId="2">
+    <w:abstractNumId w:val="2"/>
+  </w:num>
+  <w:num w:numId="3">
+    <w:abstractNumId w:val="3"/>
+  </w:num>
+  <w:num w:numId="4">
+    <w:abstractNumId w:val="4"/>
+  </w:num>
+  <w:num w:numId="5">
+    <w:abstractNumId w:val="7"/>
+  </w:num>
+  <w:num w:numId="6">
+    <w:abstractNumId w:val="6"/>
+  </w:num>
+  <w:num w:numId="7">
     <w:abstractNumId w:val="1"/>
   </w:num>
-  <w:num w:numId="3">
-    <w:abstractNumId w:val="2"/>
+  <w:num w:numId="8">
+    <w:abstractNumId w:val="1"/>
   </w:num>
-  <w:num w:numId="4">
-    <w:abstractNumId w:val="3"/>
+  <w:num w:numId="9">
+    <w:abstractNumId w:val="1"/>
   </w:num>
-  <w:num w:numId="5">
+  <w:num w:numId="10">
+    <w:abstractNumId w:val="1"/>
+  </w:num>
+  <w:num w:numId="11">
+    <w:abstractNumId w:val="1"/>
+  </w:num>
+  <w:num w:numId="12">
+    <w:abstractNumId w:val="1"/>
+  </w:num>
+  <w:num w:numId="13">
+    <w:abstractNumId w:val="1"/>
+  </w:num>
+  <w:num w:numId="14">
+    <w:abstractNumId w:val="1"/>
+  </w:num>
+  <w:num w:numId="15">
+    <w:abstractNumId w:val="1"/>
+  </w:num>
+  <w:num w:numId="16">
+    <w:abstractNumId w:val="1"/>
+  </w:num>
+  <w:num w:numId="17">
     <w:abstractNumId w:val="5"/>
-  </w:num>
-  <w:num w:numId="6">
-    <w:abstractNumId w:val="4"/>
   </w:num>
 </w:numbering>
 </file>
 
 <file path=word/styles.xml><?xml version="1.0" encoding="utf-8"?>
-<w:styles xmlns:mc="http://schemas.openxmlformats.org/markup-compatibility/2006" xmlns:r="http://schemas.openxmlformats.org/officeDocument/2006/relationships" xmlns:w="http://schemas.openxmlformats.org/wordprocessingml/2006/main" xmlns:w14="http://schemas.microsoft.com/office/word/2010/wordml" xmlns:w15="http://schemas.microsoft.com/office/word/2012/wordml" mc:Ignorable="w14 w15">
+<w:styles xmlns:mc="http://schemas.openxmlformats.org/markup-compatibility/2006" xmlns:r="http://schemas.openxmlformats.org/officeDocument/2006/relationships" xmlns:w="http://schemas.openxmlformats.org/wordprocessingml/2006/main" xmlns:w14="http://schemas.microsoft.com/office/word/2010/wordml" xmlns:w15="http://schemas.microsoft.com/office/word/2012/wordml" xmlns:w16se="http://schemas.microsoft.com/office/word/2015/wordml/symex" mc:Ignorable="w14 w15 w16se">
   <w:docDefaults>
     <w:rPrDefault>
       <w:rPr>
-        <w:rFonts w:asciiTheme="minorHAnsi" w:eastAsiaTheme="minorHAnsi" w:hAnsiTheme="minorHAnsi" w:cstheme="minorBidi"/>
+        <w:rFonts w:asciiTheme="minorHAnsi" w:eastAsiaTheme="minorEastAsia" w:hAnsiTheme="minorHAnsi" w:cstheme="minorBidi"/>
         <w:sz w:val="22"/>
         <w:szCs w:val="22"/>
         <w:lang w:val="en-US" w:eastAsia="en-US" w:bidi="ar-SA"/>
@@ -5931,9 +6238,9 @@
       </w:pPr>
     </w:pPrDefault>
   </w:docDefaults>
-  <w:latentStyles w:defLockedState="0" w:defUIPriority="99" w:defSemiHidden="0" w:defUnhideWhenUsed="0" w:defQFormat="0" w:count="371">
+  <w:latentStyles w:defLockedState="0" w:defUIPriority="99" w:defSemiHidden="0" w:defUnhideWhenUsed="0" w:defQFormat="0" w:count="372">
     <w:lsdException w:name="Normal" w:uiPriority="0" w:qFormat="1"/>
-    <w:lsdException w:name="heading 1" w:uiPriority="4" w:qFormat="1"/>
+    <w:lsdException w:name="heading 1" w:uiPriority="9" w:qFormat="1"/>
     <w:lsdException w:name="heading 2" w:semiHidden="1" w:uiPriority="9" w:unhideWhenUsed="1" w:qFormat="1"/>
     <w:lsdException w:name="heading 3" w:semiHidden="1" w:uiPriority="9" w:unhideWhenUsed="1" w:qFormat="1"/>
     <w:lsdException w:name="heading 4" w:semiHidden="1" w:uiPriority="9" w:unhideWhenUsed="1" w:qFormat="1"/>
@@ -5981,7 +6288,7 @@
     <w:lsdException w:name="toa heading" w:semiHidden="1" w:unhideWhenUsed="1"/>
     <w:lsdException w:name="List" w:semiHidden="1" w:unhideWhenUsed="1"/>
     <w:lsdException w:name="List Bullet" w:semiHidden="1" w:unhideWhenUsed="1"/>
-    <w:lsdException w:name="List Number" w:semiHidden="1" w:uiPriority="4" w:unhideWhenUsed="1" w:qFormat="1"/>
+    <w:lsdException w:name="List Number" w:semiHidden="1" w:uiPriority="4" w:unhideWhenUsed="1"/>
     <w:lsdException w:name="List 2" w:semiHidden="1" w:unhideWhenUsed="1"/>
     <w:lsdException w:name="List 3" w:semiHidden="1" w:unhideWhenUsed="1"/>
     <w:lsdException w:name="List 4" w:semiHidden="1" w:unhideWhenUsed="1"/>
@@ -5994,7 +6301,7 @@
     <w:lsdException w:name="List Number 3" w:semiHidden="1" w:unhideWhenUsed="1"/>
     <w:lsdException w:name="List Number 4" w:semiHidden="1" w:unhideWhenUsed="1"/>
     <w:lsdException w:name="List Number 5" w:semiHidden="1" w:unhideWhenUsed="1"/>
-    <w:lsdException w:name="Title" w:uiPriority="5" w:qFormat="1"/>
+    <w:lsdException w:name="Title" w:uiPriority="10" w:qFormat="1"/>
     <w:lsdException w:name="Closing" w:semiHidden="1" w:unhideWhenUsed="1"/>
     <w:lsdException w:name="Signature" w:semiHidden="1" w:unhideWhenUsed="1"/>
     <w:lsdException w:name="Default Paragraph Font" w:semiHidden="1" w:uiPriority="1" w:unhideWhenUsed="1"/>
@@ -6037,7 +6344,6 @@
     <w:lsdException w:name="HTML Sample" w:semiHidden="1" w:unhideWhenUsed="1"/>
     <w:lsdException w:name="HTML Typewriter" w:semiHidden="1" w:unhideWhenUsed="1"/>
     <w:lsdException w:name="HTML Variable" w:semiHidden="1" w:unhideWhenUsed="1"/>
-    <w:lsdException w:name="Normal Table" w:semiHidden="1" w:unhideWhenUsed="1"/>
     <w:lsdException w:name="annotation subject" w:semiHidden="1" w:unhideWhenUsed="1"/>
     <w:lsdException w:name="No List" w:semiHidden="1" w:unhideWhenUsed="1"/>
     <w:lsdException w:name="Outline List 1" w:semiHidden="1" w:unhideWhenUsed="1"/>
@@ -6084,10 +6390,8 @@
     <w:lsdException w:name="Table Subtle 2" w:semiHidden="1" w:unhideWhenUsed="1"/>
     <w:lsdException w:name="Table Web 1" w:semiHidden="1" w:unhideWhenUsed="1"/>
     <w:lsdException w:name="Table Web 2" w:semiHidden="1" w:unhideWhenUsed="1"/>
-    <w:lsdException w:name="Table Web 3" w:semiHidden="1" w:unhideWhenUsed="1"/>
     <w:lsdException w:name="Balloon Text" w:semiHidden="1" w:unhideWhenUsed="1"/>
     <w:lsdException w:name="Table Grid" w:uiPriority="39"/>
-    <w:lsdException w:name="Table Theme" w:semiHidden="1" w:unhideWhenUsed="1"/>
     <w:lsdException w:name="Placeholder Text" w:semiHidden="1"/>
     <w:lsdException w:name="No Spacing" w:uiPriority="1" w:qFormat="1"/>
     <w:lsdException w:name="Light Shading" w:uiPriority="60"/>
@@ -6303,30 +6607,41 @@
     <w:lsdException w:name="List Table 5 Dark Accent 6" w:uiPriority="50"/>
     <w:lsdException w:name="List Table 6 Colorful Accent 6" w:uiPriority="51"/>
     <w:lsdException w:name="List Table 7 Colorful Accent 6" w:uiPriority="52"/>
+    <w:lsdException w:name="Mention" w:semiHidden="1" w:unhideWhenUsed="1"/>
   </w:latentStyles>
   <w:style w:type="paragraph" w:default="1" w:styleId="Normal">
     <w:name w:val="Normal"/>
     <w:qFormat/>
+    <w:rsid w:val="00831A0D"/>
   </w:style>
   <w:style w:type="paragraph" w:styleId="Heading1">
     <w:name w:val="heading 1"/>
     <w:basedOn w:val="Normal"/>
     <w:next w:val="Normal"/>
     <w:link w:val="Heading1Char"/>
-    <w:uiPriority w:val="4"/>
+    <w:uiPriority w:val="9"/>
     <w:qFormat/>
-    <w:rsid w:val="000619AE"/>
+    <w:rsid w:val="00831A0D"/>
     <w:pPr>
       <w:keepNext/>
       <w:keepLines/>
-      <w:spacing w:before="240" w:after="0"/>
+      <w:numPr>
+        <w:numId w:val="16"/>
+      </w:numPr>
+      <w:pBdr>
+        <w:bottom w:val="single" w:sz="4" w:space="1" w:color="595959" w:themeColor="text1" w:themeTint="A6"/>
+      </w:pBdr>
+      <w:spacing w:before="360"/>
       <w:outlineLvl w:val="0"/>
     </w:pPr>
     <w:rPr>
       <w:rFonts w:asciiTheme="majorHAnsi" w:eastAsiaTheme="majorEastAsia" w:hAnsiTheme="majorHAnsi" w:cstheme="majorBidi"/>
-      <w:color w:val="2E74B5" w:themeColor="accent1" w:themeShade="BF"/>
-      <w:sz w:val="32"/>
-      <w:szCs w:val="32"/>
+      <w:b/>
+      <w:bCs/>
+      <w:smallCaps/>
+      <w:color w:val="000000" w:themeColor="text1"/>
+      <w:sz w:val="36"/>
+      <w:szCs w:val="36"/>
     </w:rPr>
   </w:style>
   <w:style w:type="paragraph" w:styleId="Heading2">
@@ -6337,18 +6652,25 @@
     <w:uiPriority w:val="9"/>
     <w:unhideWhenUsed/>
     <w:qFormat/>
-    <w:rsid w:val="000619AE"/>
+    <w:rsid w:val="00831A0D"/>
     <w:pPr>
       <w:keepNext/>
       <w:keepLines/>
-      <w:spacing w:before="40" w:after="0"/>
+      <w:numPr>
+        <w:ilvl w:val="1"/>
+        <w:numId w:val="16"/>
+      </w:numPr>
+      <w:spacing w:before="360" w:after="0"/>
       <w:outlineLvl w:val="1"/>
     </w:pPr>
     <w:rPr>
       <w:rFonts w:asciiTheme="majorHAnsi" w:eastAsiaTheme="majorEastAsia" w:hAnsiTheme="majorHAnsi" w:cstheme="majorBidi"/>
-      <w:color w:val="2E74B5" w:themeColor="accent1" w:themeShade="BF"/>
-      <w:sz w:val="26"/>
-      <w:szCs w:val="26"/>
+      <w:b/>
+      <w:bCs/>
+      <w:smallCaps/>
+      <w:color w:val="000000" w:themeColor="text1"/>
+      <w:sz w:val="28"/>
+      <w:szCs w:val="28"/>
     </w:rPr>
   </w:style>
   <w:style w:type="paragraph" w:styleId="Heading3">
@@ -6359,18 +6681,22 @@
     <w:uiPriority w:val="9"/>
     <w:unhideWhenUsed/>
     <w:qFormat/>
-    <w:rsid w:val="00A17393"/>
+    <w:rsid w:val="00831A0D"/>
     <w:pPr>
       <w:keepNext/>
       <w:keepLines/>
-      <w:spacing w:before="40" w:after="0"/>
+      <w:numPr>
+        <w:ilvl w:val="2"/>
+        <w:numId w:val="16"/>
+      </w:numPr>
+      <w:spacing w:before="200" w:after="0"/>
       <w:outlineLvl w:val="2"/>
     </w:pPr>
     <w:rPr>
       <w:rFonts w:asciiTheme="majorHAnsi" w:eastAsiaTheme="majorEastAsia" w:hAnsiTheme="majorHAnsi" w:cstheme="majorBidi"/>
-      <w:color w:val="1F4D78" w:themeColor="accent1" w:themeShade="7F"/>
-      <w:sz w:val="24"/>
-      <w:szCs w:val="24"/>
+      <w:b/>
+      <w:bCs/>
+      <w:color w:val="000000" w:themeColor="text1"/>
     </w:rPr>
   </w:style>
   <w:style w:type="paragraph" w:styleId="Heading4">
@@ -6381,18 +6707,159 @@
     <w:uiPriority w:val="9"/>
     <w:unhideWhenUsed/>
     <w:qFormat/>
-    <w:rsid w:val="000D04BB"/>
+    <w:rsid w:val="00831A0D"/>
     <w:pPr>
       <w:keepNext/>
       <w:keepLines/>
-      <w:spacing w:before="40" w:after="0"/>
+      <w:numPr>
+        <w:ilvl w:val="3"/>
+        <w:numId w:val="16"/>
+      </w:numPr>
+      <w:spacing w:before="200" w:after="0"/>
       <w:outlineLvl w:val="3"/>
+    </w:pPr>
+    <w:rPr>
+      <w:rFonts w:asciiTheme="majorHAnsi" w:eastAsiaTheme="majorEastAsia" w:hAnsiTheme="majorHAnsi" w:cstheme="majorBidi"/>
+      <w:b/>
+      <w:bCs/>
+      <w:i/>
+      <w:iCs/>
+      <w:color w:val="000000" w:themeColor="text1"/>
+    </w:rPr>
+  </w:style>
+  <w:style w:type="paragraph" w:styleId="Heading5">
+    <w:name w:val="heading 5"/>
+    <w:basedOn w:val="Normal"/>
+    <w:next w:val="Normal"/>
+    <w:link w:val="Heading5Char"/>
+    <w:uiPriority w:val="9"/>
+    <w:semiHidden/>
+    <w:unhideWhenUsed/>
+    <w:qFormat/>
+    <w:rsid w:val="00831A0D"/>
+    <w:pPr>
+      <w:keepNext/>
+      <w:keepLines/>
+      <w:numPr>
+        <w:ilvl w:val="4"/>
+        <w:numId w:val="16"/>
+      </w:numPr>
+      <w:spacing w:before="200" w:after="0"/>
+      <w:outlineLvl w:val="4"/>
+    </w:pPr>
+    <w:rPr>
+      <w:rFonts w:asciiTheme="majorHAnsi" w:eastAsiaTheme="majorEastAsia" w:hAnsiTheme="majorHAnsi" w:cstheme="majorBidi"/>
+      <w:color w:val="323E4F" w:themeColor="text2" w:themeShade="BF"/>
+    </w:rPr>
+  </w:style>
+  <w:style w:type="paragraph" w:styleId="Heading6">
+    <w:name w:val="heading 6"/>
+    <w:basedOn w:val="Normal"/>
+    <w:next w:val="Normal"/>
+    <w:link w:val="Heading6Char"/>
+    <w:uiPriority w:val="9"/>
+    <w:semiHidden/>
+    <w:unhideWhenUsed/>
+    <w:qFormat/>
+    <w:rsid w:val="00831A0D"/>
+    <w:pPr>
+      <w:keepNext/>
+      <w:keepLines/>
+      <w:numPr>
+        <w:ilvl w:val="5"/>
+        <w:numId w:val="16"/>
+      </w:numPr>
+      <w:spacing w:before="200" w:after="0"/>
+      <w:outlineLvl w:val="5"/>
     </w:pPr>
     <w:rPr>
       <w:rFonts w:asciiTheme="majorHAnsi" w:eastAsiaTheme="majorEastAsia" w:hAnsiTheme="majorHAnsi" w:cstheme="majorBidi"/>
       <w:i/>
       <w:iCs/>
-      <w:color w:val="2E74B5" w:themeColor="accent1" w:themeShade="BF"/>
+      <w:color w:val="323E4F" w:themeColor="text2" w:themeShade="BF"/>
+    </w:rPr>
+  </w:style>
+  <w:style w:type="paragraph" w:styleId="Heading7">
+    <w:name w:val="heading 7"/>
+    <w:basedOn w:val="Normal"/>
+    <w:next w:val="Normal"/>
+    <w:link w:val="Heading7Char"/>
+    <w:uiPriority w:val="9"/>
+    <w:semiHidden/>
+    <w:unhideWhenUsed/>
+    <w:qFormat/>
+    <w:rsid w:val="00831A0D"/>
+    <w:pPr>
+      <w:keepNext/>
+      <w:keepLines/>
+      <w:numPr>
+        <w:ilvl w:val="6"/>
+        <w:numId w:val="16"/>
+      </w:numPr>
+      <w:spacing w:before="200" w:after="0"/>
+      <w:outlineLvl w:val="6"/>
+    </w:pPr>
+    <w:rPr>
+      <w:rFonts w:asciiTheme="majorHAnsi" w:eastAsiaTheme="majorEastAsia" w:hAnsiTheme="majorHAnsi" w:cstheme="majorBidi"/>
+      <w:i/>
+      <w:iCs/>
+      <w:color w:val="404040" w:themeColor="text1" w:themeTint="BF"/>
+    </w:rPr>
+  </w:style>
+  <w:style w:type="paragraph" w:styleId="Heading8">
+    <w:name w:val="heading 8"/>
+    <w:basedOn w:val="Normal"/>
+    <w:next w:val="Normal"/>
+    <w:link w:val="Heading8Char"/>
+    <w:uiPriority w:val="9"/>
+    <w:semiHidden/>
+    <w:unhideWhenUsed/>
+    <w:qFormat/>
+    <w:rsid w:val="00831A0D"/>
+    <w:pPr>
+      <w:keepNext/>
+      <w:keepLines/>
+      <w:numPr>
+        <w:ilvl w:val="7"/>
+        <w:numId w:val="16"/>
+      </w:numPr>
+      <w:spacing w:before="200" w:after="0"/>
+      <w:outlineLvl w:val="7"/>
+    </w:pPr>
+    <w:rPr>
+      <w:rFonts w:asciiTheme="majorHAnsi" w:eastAsiaTheme="majorEastAsia" w:hAnsiTheme="majorHAnsi" w:cstheme="majorBidi"/>
+      <w:color w:val="404040" w:themeColor="text1" w:themeTint="BF"/>
+      <w:sz w:val="20"/>
+      <w:szCs w:val="20"/>
+    </w:rPr>
+  </w:style>
+  <w:style w:type="paragraph" w:styleId="Heading9">
+    <w:name w:val="heading 9"/>
+    <w:basedOn w:val="Normal"/>
+    <w:next w:val="Normal"/>
+    <w:link w:val="Heading9Char"/>
+    <w:uiPriority w:val="9"/>
+    <w:semiHidden/>
+    <w:unhideWhenUsed/>
+    <w:qFormat/>
+    <w:rsid w:val="00831A0D"/>
+    <w:pPr>
+      <w:keepNext/>
+      <w:keepLines/>
+      <w:numPr>
+        <w:ilvl w:val="8"/>
+        <w:numId w:val="16"/>
+      </w:numPr>
+      <w:spacing w:before="200" w:after="0"/>
+      <w:outlineLvl w:val="8"/>
+    </w:pPr>
+    <w:rPr>
+      <w:rFonts w:asciiTheme="majorHAnsi" w:eastAsiaTheme="majorEastAsia" w:hAnsiTheme="majorHAnsi" w:cstheme="majorBidi"/>
+      <w:i/>
+      <w:iCs/>
+      <w:color w:val="404040" w:themeColor="text1" w:themeTint="BF"/>
+      <w:sz w:val="20"/>
+      <w:szCs w:val="20"/>
     </w:rPr>
   </w:style>
   <w:style w:type="character" w:default="1" w:styleId="DefaultParagraphFont">
@@ -6427,17 +6894,16 @@
     <w:basedOn w:val="Normal"/>
     <w:next w:val="Normal"/>
     <w:link w:val="TitleChar"/>
-    <w:uiPriority w:val="5"/>
+    <w:uiPriority w:val="10"/>
     <w:qFormat/>
-    <w:rsid w:val="000619AE"/>
+    <w:rsid w:val="00831A0D"/>
     <w:pPr>
       <w:spacing w:after="0" w:line="240" w:lineRule="auto"/>
       <w:contextualSpacing/>
     </w:pPr>
     <w:rPr>
       <w:rFonts w:asciiTheme="majorHAnsi" w:eastAsiaTheme="majorEastAsia" w:hAnsiTheme="majorHAnsi" w:cstheme="majorBidi"/>
-      <w:spacing w:val="-10"/>
-      <w:kern w:val="28"/>
+      <w:color w:val="000000" w:themeColor="text1"/>
       <w:sz w:val="56"/>
       <w:szCs w:val="56"/>
     </w:rPr>
@@ -6446,12 +6912,11 @@
     <w:name w:val="Title Char"/>
     <w:basedOn w:val="DefaultParagraphFont"/>
     <w:link w:val="Title"/>
-    <w:uiPriority w:val="5"/>
-    <w:rsid w:val="000619AE"/>
+    <w:uiPriority w:val="10"/>
+    <w:rsid w:val="00831A0D"/>
     <w:rPr>
       <w:rFonts w:asciiTheme="majorHAnsi" w:eastAsiaTheme="majorEastAsia" w:hAnsiTheme="majorHAnsi" w:cstheme="majorBidi"/>
-      <w:spacing w:val="-10"/>
-      <w:kern w:val="28"/>
+      <w:color w:val="000000" w:themeColor="text1"/>
       <w:sz w:val="56"/>
       <w:szCs w:val="56"/>
     </w:rPr>
@@ -6460,13 +6925,16 @@
     <w:name w:val="Heading 1 Char"/>
     <w:basedOn w:val="DefaultParagraphFont"/>
     <w:link w:val="Heading1"/>
-    <w:uiPriority w:val="4"/>
-    <w:rsid w:val="000619AE"/>
+    <w:uiPriority w:val="9"/>
+    <w:rsid w:val="00831A0D"/>
     <w:rPr>
       <w:rFonts w:asciiTheme="majorHAnsi" w:eastAsiaTheme="majorEastAsia" w:hAnsiTheme="majorHAnsi" w:cstheme="majorBidi"/>
-      <w:color w:val="2E74B5" w:themeColor="accent1" w:themeShade="BF"/>
-      <w:sz w:val="32"/>
-      <w:szCs w:val="32"/>
+      <w:b/>
+      <w:bCs/>
+      <w:smallCaps/>
+      <w:color w:val="000000" w:themeColor="text1"/>
+      <w:sz w:val="36"/>
+      <w:szCs w:val="36"/>
     </w:rPr>
   </w:style>
   <w:style w:type="character" w:customStyle="1" w:styleId="Heading2Char">
@@ -6474,26 +6942,27 @@
     <w:basedOn w:val="DefaultParagraphFont"/>
     <w:link w:val="Heading2"/>
     <w:uiPriority w:val="9"/>
-    <w:rsid w:val="000619AE"/>
+    <w:rsid w:val="00831A0D"/>
     <w:rPr>
       <w:rFonts w:asciiTheme="majorHAnsi" w:eastAsiaTheme="majorEastAsia" w:hAnsiTheme="majorHAnsi" w:cstheme="majorBidi"/>
-      <w:color w:val="2E74B5" w:themeColor="accent1" w:themeShade="BF"/>
-      <w:sz w:val="26"/>
-      <w:szCs w:val="26"/>
+      <w:b/>
+      <w:bCs/>
+      <w:smallCaps/>
+      <w:color w:val="000000" w:themeColor="text1"/>
+      <w:sz w:val="28"/>
+      <w:szCs w:val="28"/>
     </w:rPr>
   </w:style>
   <w:style w:type="paragraph" w:customStyle="1" w:styleId="FormHeading">
     <w:name w:val="Form Heading"/>
     <w:basedOn w:val="Normal"/>
     <w:uiPriority w:val="2"/>
-    <w:qFormat/>
     <w:rsid w:val="005E3378"/>
     <w:pPr>
       <w:spacing w:after="320" w:line="264" w:lineRule="auto"/>
       <w:ind w:right="288"/>
     </w:pPr>
     <w:rPr>
-      <w:rFonts w:eastAsiaTheme="minorEastAsia"/>
       <w:color w:val="595959" w:themeColor="text1" w:themeTint="A6"/>
       <w:sz w:val="20"/>
       <w:szCs w:val="20"/>
@@ -6504,13 +6973,11 @@
     <w:name w:val="Table Text"/>
     <w:basedOn w:val="Normal"/>
     <w:uiPriority w:val="3"/>
-    <w:qFormat/>
     <w:rsid w:val="005E3378"/>
     <w:pPr>
       <w:spacing w:after="320" w:line="264" w:lineRule="auto"/>
     </w:pPr>
     <w:rPr>
-      <w:rFonts w:eastAsiaTheme="minorEastAsia"/>
       <w:color w:val="0D0D0D" w:themeColor="text1" w:themeTint="F2"/>
       <w:sz w:val="20"/>
       <w:szCs w:val="20"/>
@@ -6522,7 +6989,6 @@
     <w:basedOn w:val="Normal"/>
     <w:uiPriority w:val="4"/>
     <w:unhideWhenUsed/>
-    <w:qFormat/>
     <w:rsid w:val="005E3378"/>
     <w:pPr>
       <w:numPr>
@@ -6531,7 +6997,6 @@
       <w:spacing w:after="200" w:line="264" w:lineRule="auto"/>
     </w:pPr>
     <w:rPr>
-      <w:rFonts w:eastAsiaTheme="minorEastAsia"/>
       <w:color w:val="0D0D0D" w:themeColor="text1" w:themeTint="F2"/>
       <w:sz w:val="20"/>
       <w:szCs w:val="20"/>
@@ -6543,12 +7008,12 @@
     <w:basedOn w:val="DefaultParagraphFont"/>
     <w:link w:val="Heading3"/>
     <w:uiPriority w:val="9"/>
-    <w:rsid w:val="00A17393"/>
+    <w:rsid w:val="00831A0D"/>
     <w:rPr>
       <w:rFonts w:asciiTheme="majorHAnsi" w:eastAsiaTheme="majorEastAsia" w:hAnsiTheme="majorHAnsi" w:cstheme="majorBidi"/>
-      <w:color w:val="1F4D78" w:themeColor="accent1" w:themeShade="7F"/>
-      <w:sz w:val="24"/>
-      <w:szCs w:val="24"/>
+      <w:b/>
+      <w:bCs/>
+      <w:color w:val="000000" w:themeColor="text1"/>
     </w:rPr>
   </w:style>
   <w:style w:type="paragraph" w:styleId="ListParagraph">
@@ -6567,12 +7032,14 @@
     <w:basedOn w:val="DefaultParagraphFont"/>
     <w:link w:val="Heading4"/>
     <w:uiPriority w:val="9"/>
-    <w:rsid w:val="000D04BB"/>
+    <w:rsid w:val="00831A0D"/>
     <w:rPr>
       <w:rFonts w:asciiTheme="majorHAnsi" w:eastAsiaTheme="majorEastAsia" w:hAnsiTheme="majorHAnsi" w:cstheme="majorBidi"/>
+      <w:b/>
+      <w:bCs/>
       <w:i/>
       <w:iCs/>
-      <w:color w:val="2E74B5" w:themeColor="accent1" w:themeShade="BF"/>
+      <w:color w:val="000000" w:themeColor="text1"/>
     </w:rPr>
   </w:style>
   <w:style w:type="paragraph" w:styleId="BalloonText">
@@ -6604,6 +7071,298 @@
       <w:sz w:val="18"/>
       <w:szCs w:val="18"/>
     </w:rPr>
+  </w:style>
+  <w:style w:type="character" w:customStyle="1" w:styleId="Heading5Char">
+    <w:name w:val="Heading 5 Char"/>
+    <w:basedOn w:val="DefaultParagraphFont"/>
+    <w:link w:val="Heading5"/>
+    <w:uiPriority w:val="9"/>
+    <w:semiHidden/>
+    <w:rsid w:val="00831A0D"/>
+    <w:rPr>
+      <w:rFonts w:asciiTheme="majorHAnsi" w:eastAsiaTheme="majorEastAsia" w:hAnsiTheme="majorHAnsi" w:cstheme="majorBidi"/>
+      <w:color w:val="323E4F" w:themeColor="text2" w:themeShade="BF"/>
+    </w:rPr>
+  </w:style>
+  <w:style w:type="character" w:customStyle="1" w:styleId="Heading6Char">
+    <w:name w:val="Heading 6 Char"/>
+    <w:basedOn w:val="DefaultParagraphFont"/>
+    <w:link w:val="Heading6"/>
+    <w:uiPriority w:val="9"/>
+    <w:semiHidden/>
+    <w:rsid w:val="00831A0D"/>
+    <w:rPr>
+      <w:rFonts w:asciiTheme="majorHAnsi" w:eastAsiaTheme="majorEastAsia" w:hAnsiTheme="majorHAnsi" w:cstheme="majorBidi"/>
+      <w:i/>
+      <w:iCs/>
+      <w:color w:val="323E4F" w:themeColor="text2" w:themeShade="BF"/>
+    </w:rPr>
+  </w:style>
+  <w:style w:type="character" w:customStyle="1" w:styleId="Heading7Char">
+    <w:name w:val="Heading 7 Char"/>
+    <w:basedOn w:val="DefaultParagraphFont"/>
+    <w:link w:val="Heading7"/>
+    <w:uiPriority w:val="9"/>
+    <w:semiHidden/>
+    <w:rsid w:val="00831A0D"/>
+    <w:rPr>
+      <w:rFonts w:asciiTheme="majorHAnsi" w:eastAsiaTheme="majorEastAsia" w:hAnsiTheme="majorHAnsi" w:cstheme="majorBidi"/>
+      <w:i/>
+      <w:iCs/>
+      <w:color w:val="404040" w:themeColor="text1" w:themeTint="BF"/>
+    </w:rPr>
+  </w:style>
+  <w:style w:type="character" w:customStyle="1" w:styleId="Heading8Char">
+    <w:name w:val="Heading 8 Char"/>
+    <w:basedOn w:val="DefaultParagraphFont"/>
+    <w:link w:val="Heading8"/>
+    <w:uiPriority w:val="9"/>
+    <w:semiHidden/>
+    <w:rsid w:val="00831A0D"/>
+    <w:rPr>
+      <w:rFonts w:asciiTheme="majorHAnsi" w:eastAsiaTheme="majorEastAsia" w:hAnsiTheme="majorHAnsi" w:cstheme="majorBidi"/>
+      <w:color w:val="404040" w:themeColor="text1" w:themeTint="BF"/>
+      <w:sz w:val="20"/>
+      <w:szCs w:val="20"/>
+    </w:rPr>
+  </w:style>
+  <w:style w:type="character" w:customStyle="1" w:styleId="Heading9Char">
+    <w:name w:val="Heading 9 Char"/>
+    <w:basedOn w:val="DefaultParagraphFont"/>
+    <w:link w:val="Heading9"/>
+    <w:uiPriority w:val="9"/>
+    <w:semiHidden/>
+    <w:rsid w:val="00831A0D"/>
+    <w:rPr>
+      <w:rFonts w:asciiTheme="majorHAnsi" w:eastAsiaTheme="majorEastAsia" w:hAnsiTheme="majorHAnsi" w:cstheme="majorBidi"/>
+      <w:i/>
+      <w:iCs/>
+      <w:color w:val="404040" w:themeColor="text1" w:themeTint="BF"/>
+      <w:sz w:val="20"/>
+      <w:szCs w:val="20"/>
+    </w:rPr>
+  </w:style>
+  <w:style w:type="paragraph" w:styleId="Caption">
+    <w:name w:val="caption"/>
+    <w:basedOn w:val="Normal"/>
+    <w:next w:val="Normal"/>
+    <w:uiPriority w:val="35"/>
+    <w:semiHidden/>
+    <w:unhideWhenUsed/>
+    <w:qFormat/>
+    <w:rsid w:val="00831A0D"/>
+    <w:pPr>
+      <w:spacing w:after="200" w:line="240" w:lineRule="auto"/>
+    </w:pPr>
+    <w:rPr>
+      <w:i/>
+      <w:iCs/>
+      <w:color w:val="44546A" w:themeColor="text2"/>
+      <w:sz w:val="18"/>
+      <w:szCs w:val="18"/>
+    </w:rPr>
+  </w:style>
+  <w:style w:type="paragraph" w:styleId="Subtitle">
+    <w:name w:val="Subtitle"/>
+    <w:basedOn w:val="Normal"/>
+    <w:next w:val="Normal"/>
+    <w:link w:val="SubtitleChar"/>
+    <w:uiPriority w:val="11"/>
+    <w:qFormat/>
+    <w:rsid w:val="00831A0D"/>
+    <w:pPr>
+      <w:numPr>
+        <w:ilvl w:val="1"/>
+      </w:numPr>
+    </w:pPr>
+    <w:rPr>
+      <w:color w:val="5A5A5A" w:themeColor="text1" w:themeTint="A5"/>
+      <w:spacing w:val="10"/>
+    </w:rPr>
+  </w:style>
+  <w:style w:type="character" w:customStyle="1" w:styleId="SubtitleChar">
+    <w:name w:val="Subtitle Char"/>
+    <w:basedOn w:val="DefaultParagraphFont"/>
+    <w:link w:val="Subtitle"/>
+    <w:uiPriority w:val="11"/>
+    <w:rsid w:val="00831A0D"/>
+    <w:rPr>
+      <w:color w:val="5A5A5A" w:themeColor="text1" w:themeTint="A5"/>
+      <w:spacing w:val="10"/>
+    </w:rPr>
+  </w:style>
+  <w:style w:type="character" w:styleId="Strong">
+    <w:name w:val="Strong"/>
+    <w:basedOn w:val="DefaultParagraphFont"/>
+    <w:uiPriority w:val="22"/>
+    <w:qFormat/>
+    <w:rsid w:val="00831A0D"/>
+    <w:rPr>
+      <w:b/>
+      <w:bCs/>
+      <w:color w:val="000000" w:themeColor="text1"/>
+    </w:rPr>
+  </w:style>
+  <w:style w:type="character" w:styleId="Emphasis">
+    <w:name w:val="Emphasis"/>
+    <w:basedOn w:val="DefaultParagraphFont"/>
+    <w:uiPriority w:val="20"/>
+    <w:qFormat/>
+    <w:rsid w:val="00831A0D"/>
+    <w:rPr>
+      <w:i/>
+      <w:iCs/>
+      <w:color w:val="auto"/>
+    </w:rPr>
+  </w:style>
+  <w:style w:type="paragraph" w:styleId="NoSpacing">
+    <w:name w:val="No Spacing"/>
+    <w:uiPriority w:val="1"/>
+    <w:qFormat/>
+    <w:rsid w:val="00831A0D"/>
+    <w:pPr>
+      <w:spacing w:after="0" w:line="240" w:lineRule="auto"/>
+    </w:pPr>
+  </w:style>
+  <w:style w:type="paragraph" w:styleId="Quote">
+    <w:name w:val="Quote"/>
+    <w:basedOn w:val="Normal"/>
+    <w:next w:val="Normal"/>
+    <w:link w:val="QuoteChar"/>
+    <w:uiPriority w:val="29"/>
+    <w:qFormat/>
+    <w:rsid w:val="00831A0D"/>
+    <w:pPr>
+      <w:spacing w:before="160"/>
+      <w:ind w:left="720" w:right="720"/>
+    </w:pPr>
+    <w:rPr>
+      <w:i/>
+      <w:iCs/>
+      <w:color w:val="000000" w:themeColor="text1"/>
+    </w:rPr>
+  </w:style>
+  <w:style w:type="character" w:customStyle="1" w:styleId="QuoteChar">
+    <w:name w:val="Quote Char"/>
+    <w:basedOn w:val="DefaultParagraphFont"/>
+    <w:link w:val="Quote"/>
+    <w:uiPriority w:val="29"/>
+    <w:rsid w:val="00831A0D"/>
+    <w:rPr>
+      <w:i/>
+      <w:iCs/>
+      <w:color w:val="000000" w:themeColor="text1"/>
+    </w:rPr>
+  </w:style>
+  <w:style w:type="paragraph" w:styleId="IntenseQuote">
+    <w:name w:val="Intense Quote"/>
+    <w:basedOn w:val="Normal"/>
+    <w:next w:val="Normal"/>
+    <w:link w:val="IntenseQuoteChar"/>
+    <w:uiPriority w:val="30"/>
+    <w:qFormat/>
+    <w:rsid w:val="00831A0D"/>
+    <w:pPr>
+      <w:pBdr>
+        <w:top w:val="single" w:sz="24" w:space="1" w:color="F2F2F2" w:themeColor="background1" w:themeShade="F2"/>
+        <w:bottom w:val="single" w:sz="24" w:space="1" w:color="F2F2F2" w:themeColor="background1" w:themeShade="F2"/>
+      </w:pBdr>
+      <w:shd w:val="clear" w:color="auto" w:fill="F2F2F2" w:themeFill="background1" w:themeFillShade="F2"/>
+      <w:spacing w:before="240" w:after="240"/>
+      <w:ind w:left="936" w:right="936"/>
+      <w:jc w:val="center"/>
+    </w:pPr>
+    <w:rPr>
+      <w:color w:val="000000" w:themeColor="text1"/>
+    </w:rPr>
+  </w:style>
+  <w:style w:type="character" w:customStyle="1" w:styleId="IntenseQuoteChar">
+    <w:name w:val="Intense Quote Char"/>
+    <w:basedOn w:val="DefaultParagraphFont"/>
+    <w:link w:val="IntenseQuote"/>
+    <w:uiPriority w:val="30"/>
+    <w:rsid w:val="00831A0D"/>
+    <w:rPr>
+      <w:color w:val="000000" w:themeColor="text1"/>
+      <w:shd w:val="clear" w:color="auto" w:fill="F2F2F2" w:themeFill="background1" w:themeFillShade="F2"/>
+    </w:rPr>
+  </w:style>
+  <w:style w:type="character" w:styleId="SubtleEmphasis">
+    <w:name w:val="Subtle Emphasis"/>
+    <w:basedOn w:val="DefaultParagraphFont"/>
+    <w:uiPriority w:val="19"/>
+    <w:qFormat/>
+    <w:rsid w:val="00831A0D"/>
+    <w:rPr>
+      <w:i/>
+      <w:iCs/>
+      <w:color w:val="404040" w:themeColor="text1" w:themeTint="BF"/>
+    </w:rPr>
+  </w:style>
+  <w:style w:type="character" w:styleId="IntenseEmphasis">
+    <w:name w:val="Intense Emphasis"/>
+    <w:basedOn w:val="DefaultParagraphFont"/>
+    <w:uiPriority w:val="21"/>
+    <w:qFormat/>
+    <w:rsid w:val="00831A0D"/>
+    <w:rPr>
+      <w:b/>
+      <w:bCs/>
+      <w:i/>
+      <w:iCs/>
+      <w:caps/>
+    </w:rPr>
+  </w:style>
+  <w:style w:type="character" w:styleId="SubtleReference">
+    <w:name w:val="Subtle Reference"/>
+    <w:basedOn w:val="DefaultParagraphFont"/>
+    <w:uiPriority w:val="31"/>
+    <w:qFormat/>
+    <w:rsid w:val="00831A0D"/>
+    <w:rPr>
+      <w:smallCaps/>
+      <w:color w:val="404040" w:themeColor="text1" w:themeTint="BF"/>
+      <w:u w:val="single" w:color="7F7F7F" w:themeColor="text1" w:themeTint="80"/>
+    </w:rPr>
+  </w:style>
+  <w:style w:type="character" w:styleId="IntenseReference">
+    <w:name w:val="Intense Reference"/>
+    <w:basedOn w:val="DefaultParagraphFont"/>
+    <w:uiPriority w:val="32"/>
+    <w:qFormat/>
+    <w:rsid w:val="00831A0D"/>
+    <w:rPr>
+      <w:b/>
+      <w:bCs/>
+      <w:smallCaps/>
+      <w:u w:val="single"/>
+    </w:rPr>
+  </w:style>
+  <w:style w:type="character" w:styleId="BookTitle">
+    <w:name w:val="Book Title"/>
+    <w:basedOn w:val="DefaultParagraphFont"/>
+    <w:uiPriority w:val="33"/>
+    <w:qFormat/>
+    <w:rsid w:val="00831A0D"/>
+    <w:rPr>
+      <w:b w:val="0"/>
+      <w:bCs w:val="0"/>
+      <w:smallCaps/>
+      <w:spacing w:val="5"/>
+    </w:rPr>
+  </w:style>
+  <w:style w:type="paragraph" w:styleId="TOCHeading">
+    <w:name w:val="TOC Heading"/>
+    <w:basedOn w:val="Heading1"/>
+    <w:next w:val="Normal"/>
+    <w:uiPriority w:val="39"/>
+    <w:semiHidden/>
+    <w:unhideWhenUsed/>
+    <w:qFormat/>
+    <w:rsid w:val="00831A0D"/>
+    <w:pPr>
+      <w:outlineLvl w:val="9"/>
+    </w:pPr>
   </w:style>
 </w:styles>
 </file>

</xml_diff>